<commit_message>
Rewrote some lit reviews
</commit_message>
<xml_diff>
--- a/Literature Reviews/Literature Reviews.docx
+++ b/Literature Reviews/Literature Reviews.docx
@@ -1,6 +1,6 @@
 
 <file path=word/document.xml><?xml version="1.0" encoding="utf-8"?>
-<w:document xmlns:wpc="http://schemas.microsoft.com/office/word/2010/wordprocessingCanvas" xmlns:cx="http://schemas.microsoft.com/office/drawing/2014/chartex" xmlns:cx1="http://schemas.microsoft.com/office/drawing/2015/9/8/chartex" xmlns:cx2="http://schemas.microsoft.com/office/drawing/2015/10/21/chartex" xmlns:mc="http://schemas.openxmlformats.org/markup-compatibility/2006" xmlns:o="urn:schemas-microsoft-com:office:office" xmlns:r="http://schemas.openxmlformats.org/officeDocument/2006/relationships" xmlns:m="http://schemas.openxmlformats.org/officeDocument/2006/math" xmlns:v="urn:schemas-microsoft-com:vml" xmlns:wp14="http://schemas.microsoft.com/office/word/2010/wordprocessingDrawing" xmlns:wp="http://schemas.openxmlformats.org/drawingml/2006/wordprocessingDrawing" xmlns:w10="urn:schemas-microsoft-com:office:word" xmlns:w="http://schemas.openxmlformats.org/wordprocessingml/2006/main" xmlns:w14="http://schemas.microsoft.com/office/word/2010/wordml" xmlns:w15="http://schemas.microsoft.com/office/word/2012/wordml" xmlns:w16se="http://schemas.microsoft.com/office/word/2015/wordml/symex" xmlns:wpg="http://schemas.microsoft.com/office/word/2010/wordprocessingGroup" xmlns:wpi="http://schemas.microsoft.com/office/word/2010/wordprocessingInk" xmlns:wne="http://schemas.microsoft.com/office/word/2006/wordml" xmlns:wps="http://schemas.microsoft.com/office/word/2010/wordprocessingShape" mc:Ignorable="w14 w15 w16se wp14">
+<w:document xmlns:wpc="http://schemas.microsoft.com/office/word/2010/wordprocessingCanvas" xmlns:cx="http://schemas.microsoft.com/office/drawing/2014/chartex" xmlns:cx1="http://schemas.microsoft.com/office/drawing/2015/9/8/chartex" xmlns:cx2="http://schemas.microsoft.com/office/drawing/2015/10/21/chartex" xmlns:cx3="http://schemas.microsoft.com/office/drawing/2016/5/9/chartex" xmlns:cx4="http://schemas.microsoft.com/office/drawing/2016/5/10/chartex" xmlns:cx5="http://schemas.microsoft.com/office/drawing/2016/5/11/chartex" xmlns:mc="http://schemas.openxmlformats.org/markup-compatibility/2006" xmlns:o="urn:schemas-microsoft-com:office:office" xmlns:r="http://schemas.openxmlformats.org/officeDocument/2006/relationships" xmlns:m="http://schemas.openxmlformats.org/officeDocument/2006/math" xmlns:v="urn:schemas-microsoft-com:vml" xmlns:wp14="http://schemas.microsoft.com/office/word/2010/wordprocessingDrawing" xmlns:wp="http://schemas.openxmlformats.org/drawingml/2006/wordprocessingDrawing" xmlns:w10="urn:schemas-microsoft-com:office:word" xmlns:w="http://schemas.openxmlformats.org/wordprocessingml/2006/main" xmlns:w14="http://schemas.microsoft.com/office/word/2010/wordml" xmlns:w15="http://schemas.microsoft.com/office/word/2012/wordml" xmlns:w16se="http://schemas.microsoft.com/office/word/2015/wordml/symex" xmlns:wpg="http://schemas.microsoft.com/office/word/2010/wordprocessingGroup" xmlns:wpi="http://schemas.microsoft.com/office/word/2010/wordprocessingInk" xmlns:wne="http://schemas.microsoft.com/office/word/2006/wordml" xmlns:wps="http://schemas.microsoft.com/office/word/2010/wordprocessingShape" mc:Ignorable="w14 w15 w16se wp14">
   <w:body>
     <w:p>
       <w:r>
@@ -75,15 +75,7 @@
     </w:p>
     <w:p>
       <w:r>
-        <w:t xml:space="preserve">- Authors: </w:t>
-      </w:r>
-      <w:proofErr w:type="spellStart"/>
-      <w:r>
-        <w:t>Rafiullah</w:t>
-      </w:r>
-      <w:proofErr w:type="spellEnd"/>
-      <w:r>
-        <w:t xml:space="preserve"> Khan, </w:t>
+        <w:t xml:space="preserve">- Authors: Rafiullah Khan, </w:t>
       </w:r>
       <w:proofErr w:type="spellStart"/>
       <w:r>
@@ -91,26 +83,18 @@
       </w:r>
       <w:proofErr w:type="spellEnd"/>
       <w:r>
+        <w:t xml:space="preserve"> Ullah Khan, </w:t>
+      </w:r>
+      <w:proofErr w:type="spellStart"/>
+      <w:r>
+        <w:t>Rifaqat</w:t>
+      </w:r>
+      <w:proofErr w:type="spellEnd"/>
+      <w:r>
         <w:t xml:space="preserve"> </w:t>
       </w:r>
       <w:proofErr w:type="spellStart"/>
       <w:r>
-        <w:t>Ullah</w:t>
-      </w:r>
-      <w:proofErr w:type="spellEnd"/>
-      <w:r>
-        <w:t xml:space="preserve"> Khan, </w:t>
-      </w:r>
-      <w:proofErr w:type="spellStart"/>
-      <w:r>
-        <w:t>Rifaqat</w:t>
-      </w:r>
-      <w:proofErr w:type="spellEnd"/>
-      <w:r>
-        <w:t xml:space="preserve"> </w:t>
-      </w:r>
-      <w:proofErr w:type="spellStart"/>
-      <w:r>
         <w:t>Zaheer</w:t>
       </w:r>
       <w:proofErr w:type="spellEnd"/>
@@ -128,7 +112,13 @@
     </w:p>
     <w:p>
       <w:r>
-        <w:t>- Notes: This describes using Nagios in detail, which could be INCREDIBLY useful later because it turns out Nagios has a JSON API. My chat bot + Nagios API could be an awesome way of getting incredibly detailed information to the end user (admin). Worth exploring.</w:t>
+        <w:t>- Notes: This describes using Nagios in detail, which could be INCREDIBLY useful later because it turns out Nagios has a JSON API. My chat bot + Nagios API could be an awesome way of getting incredibly detail</w:t>
+      </w:r>
+      <w:r>
+        <w:t xml:space="preserve">ed information to the </w:t>
+      </w:r>
+      <w:r>
+        <w:t>admin. Worth exploring.</w:t>
       </w:r>
     </w:p>
     <w:p/>
@@ -143,10 +133,14 @@
         <w:t>According to Khan et al. 2013, large organizations require fast and efficient network monitoring systems that reports to a network administrator via email or SMS as soon as a problem arises, with details of the problem and locations affected. They go on to explain the merits of Nagios, a network monitoring tool, and its role in their system. It is extremely important, they mention, that the system be essentially autonomous in operation, as in a large company manual monitoring is very difficult.</w:t>
       </w:r>
     </w:p>
-    <w:p/>
     <w:p>
       <w:r>
         <w:t xml:space="preserve">The paper contains some basic instruction for configuring a Nagios setup and defines several ways for the software to check the status of various servers and services, and could act as a good guide for somebody new to Nagios configuration. However, the paper does not explore additional ways of informing administrators of issues, nor does it compare other software that may have similar features. </w:t>
+      </w:r>
+    </w:p>
+    <w:p>
+      <w:r>
+        <w:t xml:space="preserve">The method used to set up Nagios means that their system interacts with a Request Tracker, and as Nagios detects faults in the network it will send affected nodes plus other information via the Request Tracker as a ticket to the network admin. If the ticket isn’t resolved in an hour, the ticket is send to the second responsible network person. This method means that all persons are informed one by one until the ticket is marked as resolved. This could mean some dissonance may exist at times between different responsible persons, but this is not addressed in the paper. </w:t>
       </w:r>
     </w:p>
     <w:p/>
@@ -160,13 +154,8 @@
         <w:pStyle w:val="NormalWeb"/>
         <w:ind w:left="480" w:hanging="480"/>
       </w:pPr>
-      <w:proofErr w:type="spellStart"/>
-      <w:r>
-        <w:t>Rafiullah</w:t>
-      </w:r>
-      <w:proofErr w:type="spellEnd"/>
-      <w:r>
-        <w:t xml:space="preserve"> Khan, </w:t>
+      <w:r>
+        <w:t xml:space="preserve">Rafiullah Khan, </w:t>
       </w:r>
       <w:proofErr w:type="spellStart"/>
       <w:r>
@@ -174,15 +163,7 @@
       </w:r>
       <w:proofErr w:type="spellEnd"/>
       <w:r>
-        <w:t xml:space="preserve"> </w:t>
-      </w:r>
-      <w:proofErr w:type="spellStart"/>
-      <w:r>
-        <w:t>Ullah</w:t>
-      </w:r>
-      <w:proofErr w:type="spellEnd"/>
-      <w:r>
-        <w:t xml:space="preserve"> Khan, </w:t>
+        <w:t xml:space="preserve"> Ullah Khan, </w:t>
       </w:r>
       <w:proofErr w:type="spellStart"/>
       <w:r>
@@ -228,9 +209,6 @@
     <w:p/>
     <w:p/>
     <w:p/>
-    <w:p/>
-    <w:p/>
-    <w:p/>
     <w:p>
       <w:r>
         <w:lastRenderedPageBreak/>
@@ -316,17 +294,87 @@
       <w:r>
         <w:t xml:space="preserve"> et al. 2011. The paper was written to accompany an attempt to build a natural language parser using a huge database of training data, and documenting the process of machine learning.</w:t>
       </w:r>
-    </w:p>
-    <w:p/>
+      <w:r>
+        <w:t xml:space="preserve"> Their approach was benchmarked using four standard NLP tests:</w:t>
+      </w:r>
+    </w:p>
+    <w:p>
+      <w:pPr>
+        <w:pStyle w:val="ListParagraph"/>
+        <w:numPr>
+          <w:ilvl w:val="0"/>
+          <w:numId w:val="2"/>
+        </w:numPr>
+      </w:pPr>
+      <w:r>
+        <w:t xml:space="preserve">Part of Speech tagging – This aims at labelling each word with a tag that indicates its </w:t>
+      </w:r>
+      <w:r>
+        <w:rPr>
+          <w:i/>
+        </w:rPr>
+        <w:t>syntactic role</w:t>
+      </w:r>
+      <w:r>
+        <w:t>, such as plural, noun, adverb etc.</w:t>
+      </w:r>
+    </w:p>
+    <w:p>
+      <w:pPr>
+        <w:pStyle w:val="ListParagraph"/>
+        <w:numPr>
+          <w:ilvl w:val="0"/>
+          <w:numId w:val="2"/>
+        </w:numPr>
+      </w:pPr>
+      <w:r>
+        <w:t>Chunking (or shallow parsing) – This aims at labelling segments of a sentence with syntactic constituents such as noun or verb phrases, where each word is assigned a tag and encoded as a ‘begin-chunk’ or ‘inside-chunk’ tag.</w:t>
+      </w:r>
+    </w:p>
+    <w:p>
+      <w:pPr>
+        <w:pStyle w:val="ListParagraph"/>
+        <w:numPr>
+          <w:ilvl w:val="0"/>
+          <w:numId w:val="2"/>
+        </w:numPr>
+      </w:pPr>
+      <w:r>
+        <w:t>Named Entity Recognition – This aims to label elements into categories such as “PERSON” or “LOCATION”.</w:t>
+      </w:r>
+    </w:p>
+    <w:p>
+      <w:pPr>
+        <w:pStyle w:val="ListParagraph"/>
+        <w:numPr>
+          <w:ilvl w:val="0"/>
+          <w:numId w:val="2"/>
+        </w:numPr>
+      </w:pPr>
+      <w:r>
+        <w:t>Semantic Role Labelling – This aims at giving a semantic role to a syntactic constituent of a sentence.</w:t>
+      </w:r>
+    </w:p>
+    <w:p>
+      <w:r>
+        <w:t xml:space="preserve">Their experiments followed the standard evaluation procedure of the </w:t>
+      </w:r>
+      <w:proofErr w:type="spellStart"/>
+      <w:r>
+        <w:t>CoNLL</w:t>
+      </w:r>
+      <w:proofErr w:type="spellEnd"/>
+      <w:r>
+        <w:t xml:space="preserve"> challenges, a set of tasks with the goal of challenging the computer science community to create machine learning strategies which address proposed natural language processing problems.</w:t>
+      </w:r>
+    </w:p>
     <w:p>
       <w:r>
         <w:t xml:space="preserve">The paper criticizes itself, noting that they used multilayer neutral networks, a </w:t>
       </w:r>
-      <w:proofErr w:type="gramStart"/>
-      <w:r>
-        <w:t>20 year old</w:t>
-      </w:r>
-      <w:proofErr w:type="gramEnd"/>
+      <w:r>
+        <w:t>20-year-old</w:t>
+      </w:r>
       <w:r>
         <w:t xml:space="preserve"> technology, rather than something more modern, though they also note that the training algorithm used was only possible due to the tremendous progress in computer hardware. Due to their unique approach of trying to build from scratch rather than using work already established, much potentially relevant information from other papers and previous experiments could be construed as missing.</w:t>
       </w:r>
@@ -389,50 +437,12 @@
     </w:p>
     <w:p>
       <w:pPr>
-        <w:pStyle w:val="NormalWeb"/>
-        <w:ind w:left="480" w:hanging="480"/>
-      </w:pPr>
-    </w:p>
-    <w:p>
-      <w:pPr>
-        <w:pStyle w:val="NormalWeb"/>
-        <w:ind w:left="480" w:hanging="480"/>
-      </w:pPr>
-    </w:p>
-    <w:p>
-      <w:pPr>
-        <w:pStyle w:val="NormalWeb"/>
-        <w:ind w:left="480" w:hanging="480"/>
-      </w:pPr>
-    </w:p>
-    <w:p>
-      <w:pPr>
-        <w:pStyle w:val="NormalWeb"/>
-        <w:ind w:left="480" w:hanging="480"/>
-      </w:pPr>
-    </w:p>
-    <w:p>
-      <w:pPr>
-        <w:pStyle w:val="NormalWeb"/>
-        <w:ind w:left="480" w:hanging="480"/>
-      </w:pPr>
-    </w:p>
-    <w:p>
-      <w:pPr>
-        <w:pStyle w:val="NormalWeb"/>
-        <w:ind w:left="480" w:hanging="480"/>
-      </w:pPr>
-    </w:p>
-    <w:p>
-      <w:pPr>
-        <w:pStyle w:val="NormalWeb"/>
-        <w:ind w:left="480" w:hanging="480"/>
-      </w:pPr>
-    </w:p>
-    <w:p>
-      <w:pPr>
-        <w:pStyle w:val="NormalWeb"/>
-        <w:ind w:left="480" w:hanging="480"/>
+        <w:rPr>
+          <w:rFonts w:ascii="Times New Roman" w:eastAsia="Times New Roman" w:hAnsi="Times New Roman" w:cs="Times New Roman"/>
+          <w:sz w:val="24"/>
+          <w:szCs w:val="24"/>
+          <w:lang w:eastAsia="en-GB"/>
+        </w:rPr>
       </w:pPr>
     </w:p>
     <w:p>
@@ -460,13 +470,8 @@
         <w:t xml:space="preserve">- Authors: </w:t>
       </w:r>
       <w:r>
-        <w:t xml:space="preserve">Chandrika </w:t>
-      </w:r>
-      <w:proofErr w:type="spellStart"/>
-      <w:r>
-        <w:t>Nath</w:t>
-      </w:r>
-      <w:proofErr w:type="spellEnd"/>
+        <w:t>Chandrika Nath</w:t>
+      </w:r>
       <w:r>
         <w:br/>
         <w:t xml:space="preserve">- Notes: </w:t>
@@ -482,20 +487,31 @@
     </w:p>
     <w:p>
       <w:r>
-        <w:t>The Cyber Security in the UK paper explains, in detail, the British governments approaches to cyber security. It also describes various different types of attacks, such as data theft, attacks on critical information infrastructure, and attacks on physical infrastructure. The paper does well to inform the reader of terminology related to the field, such as the concept of air-gapping and zero-day attacks.</w:t>
-      </w:r>
-    </w:p>
-    <w:p>
-      <w:r>
-        <w:t xml:space="preserve">While there are some examples of major high profile attacks such as the </w:t>
-      </w:r>
-      <w:proofErr w:type="spellStart"/>
-      <w:r>
-        <w:t>Stuxnet</w:t>
-      </w:r>
-      <w:proofErr w:type="spellEnd"/>
-      <w:r>
-        <w:t xml:space="preserve"> virus and the data thefts at Lockheed Martin, the details of these attacks are very lacking and there are few sources to follow for more information.</w:t>
+        <w:t>The Cyber Security in the UK paper explains, in detail, the British governments approaches to cyber security. It also describes various different types of attacks, such as data theft, attacks on critical information infrastructure, and attacks on physical infrastructure. The paper does well to inform the reader of terminology related to the field, such as the concept of air-gapping</w:t>
+      </w:r>
+      <w:r>
+        <w:t xml:space="preserve"> – network isolation, </w:t>
+      </w:r>
+      <w:r>
+        <w:t>and zero-day attacks</w:t>
+      </w:r>
+      <w:r>
+        <w:t xml:space="preserve"> – previously unknown and unprotected attacks.</w:t>
+      </w:r>
+    </w:p>
+    <w:p>
+      <w:r>
+        <w:t xml:space="preserve">The paper suggests that common cyber security measures include methods such as the deployment of firewalls, using up to date anti-virus software, regular software patching, access management, encryption, and use of intrusion detection software. It also stresses the importance of security in industrial control systems, such as </w:t>
+      </w:r>
+      <w:r>
+        <w:t>smart metering of gas and electricity consumption in homes, to avoid data falsification or damage to systems.</w:t>
+      </w:r>
+      <w:bookmarkStart w:id="0" w:name="_GoBack"/>
+      <w:bookmarkEnd w:id="0"/>
+    </w:p>
+    <w:p>
+      <w:r>
+        <w:t>While there are some examples of major high profile attacks such as the Stuxnet virus and the data thefts at Lockheed Martin, the details of these attacks are very lacking and there are few sources to follow for more information.</w:t>
       </w:r>
       <w:r>
         <w:t xml:space="preserve"> The paper offers no real scrutiny or analysis, and merely informs the reader, where it would have been nice to see a comparison between other countries cyber security plans.</w:t>
@@ -554,7 +570,6 @@
     <w:p/>
     <w:p>
       <w:r>
-        <w:lastRenderedPageBreak/>
         <w:t xml:space="preserve">- URL: </w:t>
       </w:r>
       <w:hyperlink r:id="rId8" w:history="1">
@@ -570,10 +585,7 @@
       </w:r>
       <w:r>
         <w:br/>
-        <w:t xml:space="preserve">- Title: </w:t>
-      </w:r>
-      <w:r>
-        <w:t>Visualising Cyber Security: Usable Workspaces</w:t>
+        <w:t>- Title: Visualising Cyber Security: Usable Workspaces</w:t>
       </w:r>
       <w:r>
         <w:br/>
@@ -600,8 +612,6 @@
       </w:r>
       <w:r>
         <w:br/>
-      </w:r>
-      <w:r>
         <w:t xml:space="preserve">- Notes: </w:t>
       </w:r>
       <w:r>
@@ -693,7 +703,6 @@
     <w:p/>
     <w:p>
       <w:r>
-        <w:lastRenderedPageBreak/>
         <w:t xml:space="preserve">- URL: </w:t>
       </w:r>
       <w:r>
@@ -715,13 +724,7 @@
         <w:t xml:space="preserve">- Title: </w:t>
       </w:r>
       <w:r>
-        <w:t xml:space="preserve">Study of </w:t>
-      </w:r>
-      <w:r>
-        <w:t xml:space="preserve">Latest Emerging Trends on Cyber </w:t>
-      </w:r>
-      <w:r>
-        <w:t>Security and its challenges to Society</w:t>
+        <w:t>Study of Latest Emerging Trends on Cyber Security and its challenges to Society</w:t>
       </w:r>
       <w:r>
         <w:br/>
@@ -762,12 +765,7 @@
         <w:t xml:space="preserve">a good number seem to be not fully backed up by their referenced media, or lacks any sort of study that can be referenced at all. </w:t>
       </w:r>
       <w:r>
-        <w:t xml:space="preserve"> The study also claims via its abstract </w:t>
-      </w:r>
-      <w:bookmarkStart w:id="0" w:name="_GoBack"/>
-      <w:bookmarkEnd w:id="0"/>
-      <w:r>
-        <w:t>to discuss lack of coordination between security agencies and critical IT infrastructure, though this was not covered in detail.</w:t>
+        <w:t xml:space="preserve"> The study also claims via its abstract to discuss lack of coordination between security agencies and critical IT infrastructure, though this was not covered in detail.</w:t>
       </w:r>
     </w:p>
     <w:p>
@@ -804,6 +802,437 @@
         <w:t>(6). Retrieved from http://www.ijser.org</w:t>
       </w:r>
     </w:p>
+    <w:p/>
+    <w:p/>
+    <w:p/>
+    <w:p/>
+    <w:p/>
+    <w:p/>
+    <w:p/>
+    <w:p/>
+    <w:p/>
+    <w:p/>
+    <w:p/>
+    <w:p/>
+    <w:p/>
+    <w:p/>
+    <w:p/>
+    <w:p/>
+    <w:p>
+      <w:r>
+        <w:t xml:space="preserve">- URL: </w:t>
+      </w:r>
+      <w:hyperlink r:id="rId10" w:history="1">
+        <w:r>
+          <w:rPr>
+            <w:rStyle w:val="Hyperlink"/>
+          </w:rPr>
+          <w:t>http://ieeexplore.ieee.org/document/6007132/</w:t>
+        </w:r>
+      </w:hyperlink>
+      <w:r>
+        <w:t xml:space="preserve"> </w:t>
+      </w:r>
+      <w:r>
+        <w:br/>
+        <w:t>- Title: A Survey of Visualisation Systems for Network Security</w:t>
+      </w:r>
+      <w:r>
+        <w:br/>
+        <w:t xml:space="preserve">- Authors: H. </w:t>
+      </w:r>
+      <w:proofErr w:type="spellStart"/>
+      <w:r>
+        <w:t>Shiravi</w:t>
+      </w:r>
+      <w:proofErr w:type="spellEnd"/>
+      <w:r>
+        <w:t xml:space="preserve">, A. </w:t>
+      </w:r>
+      <w:proofErr w:type="spellStart"/>
+      <w:r>
+        <w:t>Shiravi</w:t>
+      </w:r>
+      <w:proofErr w:type="spellEnd"/>
+      <w:r>
+        <w:t xml:space="preserve">, </w:t>
+      </w:r>
+      <w:proofErr w:type="spellStart"/>
+      <w:proofErr w:type="gramStart"/>
+      <w:r>
+        <w:t>A.Ghorbani</w:t>
+      </w:r>
+      <w:proofErr w:type="spellEnd"/>
+      <w:proofErr w:type="gramEnd"/>
+      <w:r>
+        <w:br/>
+        <w:t>- Notes: Also includes me fiddling with the new in-line citation style. Has a super-useful table of where information can come from, could be good to link to later when looking at security events from IDS and how to format data.</w:t>
+      </w:r>
+      <w:r>
+        <w:t xml:space="preserve"> </w:t>
+      </w:r>
+    </w:p>
+    <w:p>
+      <w:r>
+        <w:t>##Review</w:t>
+      </w:r>
+    </w:p>
+    <w:p>
+      <w:r>
+        <w:rPr>
+          <w:noProof/>
+          <w:lang w:eastAsia="en-GB"/>
+        </w:rPr>
+        <w:drawing>
+          <wp:anchor distT="0" distB="0" distL="114300" distR="114300" simplePos="0" relativeHeight="251659264" behindDoc="1" locked="0" layoutInCell="1" allowOverlap="1" wp14:anchorId="46F349E6" wp14:editId="7E66C621">
+            <wp:simplePos x="0" y="0"/>
+            <wp:positionH relativeFrom="column">
+              <wp:posOffset>3629025</wp:posOffset>
+            </wp:positionH>
+            <wp:positionV relativeFrom="paragraph">
+              <wp:posOffset>819150</wp:posOffset>
+            </wp:positionV>
+            <wp:extent cx="2112645" cy="2095500"/>
+            <wp:effectExtent l="0" t="0" r="1905" b="0"/>
+            <wp:wrapTight wrapText="bothSides">
+              <wp:wrapPolygon edited="0">
+                <wp:start x="0" y="0"/>
+                <wp:lineTo x="0" y="21404"/>
+                <wp:lineTo x="21425" y="21404"/>
+                <wp:lineTo x="21425" y="0"/>
+                <wp:lineTo x="0" y="0"/>
+              </wp:wrapPolygon>
+            </wp:wrapTight>
+            <wp:docPr id="1" name="Picture 1"/>
+            <wp:cNvGraphicFramePr>
+              <a:graphicFrameLocks xmlns:a="http://schemas.openxmlformats.org/drawingml/2006/main" noChangeAspect="1"/>
+            </wp:cNvGraphicFramePr>
+            <a:graphic xmlns:a="http://schemas.openxmlformats.org/drawingml/2006/main">
+              <a:graphicData uri="http://schemas.openxmlformats.org/drawingml/2006/picture">
+                <pic:pic xmlns:pic="http://schemas.openxmlformats.org/drawingml/2006/picture">
+                  <pic:nvPicPr>
+                    <pic:cNvPr id="1" name=""/>
+                    <pic:cNvPicPr/>
+                  </pic:nvPicPr>
+                  <pic:blipFill>
+                    <a:blip r:embed="rId11">
+                      <a:extLst>
+                        <a:ext uri="{28A0092B-C50C-407E-A947-70E740481C1C}">
+                          <a14:useLocalDpi xmlns:a14="http://schemas.microsoft.com/office/drawing/2010/main" val="0"/>
+                        </a:ext>
+                      </a:extLst>
+                    </a:blip>
+                    <a:stretch>
+                      <a:fillRect/>
+                    </a:stretch>
+                  </pic:blipFill>
+                  <pic:spPr>
+                    <a:xfrm>
+                      <a:off x="0" y="0"/>
+                      <a:ext cx="2112645" cy="2095500"/>
+                    </a:xfrm>
+                    <a:prstGeom prst="rect">
+                      <a:avLst/>
+                    </a:prstGeom>
+                  </pic:spPr>
+                </pic:pic>
+              </a:graphicData>
+            </a:graphic>
+          </wp:anchor>
+        </w:drawing>
+      </w:r>
+      <w:r>
+        <w:t xml:space="preserve">Security Visualization is a very young term, and many common visualisation techniques are not designed for security related data </w:t>
+      </w:r>
+      <w:r>
+        <w:fldChar w:fldCharType="begin" w:fldLock="1"/>
+      </w:r>
+      <w:r>
+        <w:instrText>ADDIN CSL_CITATION { "citationItems" : [ { "id" : "ITEM-1", "itemData" : { "DOI" : "10.1109/TVCG.2011.144", "ISBN" : "2010080203", "ISSN" : "10772626", "PMID" : "21876227", "abstract" : "Security Visualization is a very young term. It expresses the idea that common visualization techniques have been designed for use cases that are not supportive of security-related data, demanding novel techniques fine tuned for the purpose of thorough analysis. Significant amount of work has been published in this area, but little work has been done to study this emerging visualization discipline. We offer a comprehensive review of network security visualization and provide a taxonomy in the form of five use-case classes encompassing nearly all recent works in this area. We outline the incorporated visualization techniques and data sources and provide an informative table to display our findings. From the analysis of these systems, we examine issues and concerns regarding network security visualization and provide guidelines and directions for future researchers and visual system developers.", "author" : [ { "dropping-particle" : "", "family" : "Shiravi", "given" : "Hadi", "non-dropping-particle" : "", "parse-names" : false, "suffix" : "" }, { "dropping-particle" : "", "family" : "Shiravi", "given" : "Ali", "non-dropping-particle" : "", "parse-names" : false, "suffix" : "" }, { "dropping-particle" : "", "family" : "Ghorbani", "given" : "Ali a.", "non-dropping-particle" : "", "parse-names" : false, "suffix" : "" } ], "container-title" : "IEEE Transactions on Visualization and Computer Graphics", "id" : "ITEM-1", "issue" : "8", "issued" : { "date-parts" : [ [ "2012" ] ] }, "page" : "1313-1329", "title" : "006 A survey of visualization systems for network security", "type" : "article-journal", "volume" : "18" }, "uris" : [ "http://www.mendeley.com/documents/?uuid=712c4073-1f72-4886-8382-aac236f8edf1" ] } ], "mendeley" : { "formattedCitation" : "(Shiravi, Shiravi, &amp; Ghorbani, 2012)", "plainTextFormattedCitation" : "(Shiravi, Shiravi, &amp; Ghorbani, 2012)" }, "properties" : { "noteIndex" : 0 }, "schema" : "https://github.com/citation-style-language/schema/raw/master/csl-citation.json" }</w:instrText>
+      </w:r>
+      <w:r>
+        <w:fldChar w:fldCharType="separate"/>
+      </w:r>
+      <w:r>
+        <w:rPr>
+          <w:noProof/>
+        </w:rPr>
+        <w:t>(Shiravi, Shiravi, &amp; Ghorbani, 2012)</w:t>
+      </w:r>
+      <w:r>
+        <w:fldChar w:fldCharType="end"/>
+      </w:r>
+      <w:r>
+        <w:t>. Manually traversing textual logs is not only frustrating and time consuming, but may result in important details being overlooked. This paper explores methods of showing administrators quantitative data in meaningful ways so as to better look for anomalies or patterns from sources such as intrusion detection systems, port scanning tools and firewalls.</w:t>
+      </w:r>
+    </w:p>
+    <w:p>
+      <w:r>
+        <w:t>The paper shows interesting ways of converting vast quantities of event types into graphs and other visual representations. This included splitting the events into different types: Network traces, security events, network activity context, user/asset context, network events and application logs. The image to the right shows 80 hours of network data on a network of 1020 hosts. The internal network is represented by the grid on the left, and external servers by squares on the right, wit square size denoting the level of activity. This is not extremely obvious upon first look.</w:t>
+      </w:r>
+    </w:p>
+    <w:p>
+      <w:r>
+        <w:t>One thing the paper does not do is really discuss the requirements of visualisation compared to merely parsing and reformatting text data. While the image above does a good job of showing that large amounts of data may be transferred to external servers from internal sources, we have no easy way of knowing if any of this data is malicious or coming from potentially unwelcome sources. If this data were formatted as an easily formatted excel table for example, we could apply filters very easily to look for patterns in data.  This is a common theme in the paper, where visualisations show what at first seems to be useful information, but allows little to no exploration of potential anomalies once identified short of digging through raw data.</w:t>
+      </w:r>
+    </w:p>
+    <w:p>
+      <w:r>
+        <w:t>##Citation</w:t>
+      </w:r>
+    </w:p>
+    <w:p>
+      <w:pPr>
+        <w:pStyle w:val="NormalWeb"/>
+        <w:ind w:left="480" w:hanging="480"/>
+      </w:pPr>
+      <w:proofErr w:type="spellStart"/>
+      <w:r>
+        <w:t>Shiravi</w:t>
+      </w:r>
+      <w:proofErr w:type="spellEnd"/>
+      <w:r>
+        <w:t xml:space="preserve">, H., </w:t>
+      </w:r>
+      <w:proofErr w:type="spellStart"/>
+      <w:r>
+        <w:t>Shiravi</w:t>
+      </w:r>
+      <w:proofErr w:type="spellEnd"/>
+      <w:r>
+        <w:t xml:space="preserve">, A., &amp; </w:t>
+      </w:r>
+      <w:proofErr w:type="spellStart"/>
+      <w:r>
+        <w:t>Ghorbani</w:t>
+      </w:r>
+      <w:proofErr w:type="spellEnd"/>
+      <w:r>
+        <w:t xml:space="preserve">, A. a. (2012). 006 A survey of visualization systems for network security. </w:t>
+      </w:r>
+      <w:r>
+        <w:rPr>
+          <w:i/>
+          <w:iCs/>
+        </w:rPr>
+        <w:t>IEEE Transactions on Visualization and Computer Graphics</w:t>
+      </w:r>
+      <w:r>
+        <w:t xml:space="preserve">, </w:t>
+      </w:r>
+      <w:r>
+        <w:rPr>
+          <w:i/>
+          <w:iCs/>
+        </w:rPr>
+        <w:t>18</w:t>
+      </w:r>
+      <w:r>
+        <w:t>(8), 1313–1329. https://doi.org/10.1109/TVCG.2011.144</w:t>
+      </w:r>
+    </w:p>
+    <w:p/>
+    <w:p/>
+    <w:p/>
+    <w:p/>
+    <w:p>
+      <w:r>
+        <w:t xml:space="preserve">- URL: </w:t>
+      </w:r>
+      <w:hyperlink r:id="rId12" w:history="1">
+        <w:r>
+          <w:rPr>
+            <w:rStyle w:val="Hyperlink"/>
+          </w:rPr>
+          <w:t>http://jamia.oxfordjournals.org/content/jaminfo/18/5/544.full.pdf</w:t>
+        </w:r>
+      </w:hyperlink>
+      <w:r>
+        <w:t xml:space="preserve"> </w:t>
+      </w:r>
+      <w:r>
+        <w:br/>
+        <w:t>- Title: Natural Language Processing: An Introduction</w:t>
+      </w:r>
+      <w:r>
+        <w:br/>
+        <w:t xml:space="preserve">- Authors: Prakash M </w:t>
+      </w:r>
+      <w:proofErr w:type="spellStart"/>
+      <w:r>
+        <w:t>Nadkarni</w:t>
+      </w:r>
+      <w:proofErr w:type="spellEnd"/>
+      <w:r>
+        <w:t>, Lucila Ohno-Machado, Wendy W Chapman</w:t>
+      </w:r>
+      <w:r>
+        <w:br/>
+        <w:t>- Notes: Aimed at a medical audience but could still be relevant as an NLP intro</w:t>
+      </w:r>
+    </w:p>
+    <w:p>
+      <w:r>
+        <w:t>##Review</w:t>
+      </w:r>
+    </w:p>
+    <w:p>
+      <w:r>
+        <w:t>This introduction to Natural Language Processing acts as an overview of common machine-learning approaches currently being used and possible future directions of NLP, as well as some of the associations with IR – Information Retrieval. One of the first things defined is that of statistical NLP –NLP based on machine learning methods, learning via large annotated bodies of text which provided the standard they were looking to achieve.  The paper quickly becomes complex, looking into data driven approaches to NLP and their drawbacks such as Hidden Markov Models (HMMs), which is a system where variables can switch between several states and generate possible outputs. The issue with HMM’s is that we can only see the output, not the process at it takes to comes to that output.</w:t>
+      </w:r>
+    </w:p>
+    <w:p>
+      <w:r>
+        <w:t>While this paper is primarily looking into NLP, it more looks into the methods of machine learning that could be applied to NLP. However, it still lists and explains a good number of NLP sub-problems which, while primarily aimed toward the medical field, are still relevant in computer science, such as sentence boundary detection and morphological decomposition – The act of separating words into smaller words.</w:t>
+      </w:r>
+    </w:p>
+    <w:p>
+      <w:r>
+        <w:t xml:space="preserve">The paper also has an interesting section focussing on the future of artificial intelligence and NLP, quoting heavily IBM’s Watson supercomputer and its attempt at beating humans in the game Jeopardy. With 16TB ram, Watson is designed to hold all of reference content in memory, as opposed to being disk-I/O-bound, which makes its seek time exceptionally slow. However, Watson can be easily misled with certain questions – Asking it “Which US city has two airports, one named after a World War II Battle, the other after a World War II Hero?” would be a multi-step process which Watson could not answer, as the reference content used for machine learning was structured as one sentence question and answers (“What/who is/are X?”). </w:t>
+      </w:r>
+    </w:p>
+    <w:p>
+      <w:r>
+        <w:t>##Citation</w:t>
+      </w:r>
+    </w:p>
+    <w:p>
+      <w:pPr>
+        <w:spacing w:before="100" w:beforeAutospacing="1" w:after="100" w:afterAutospacing="1" w:line="240" w:lineRule="auto"/>
+        <w:ind w:left="480" w:hanging="480"/>
+        <w:rPr>
+          <w:rFonts w:ascii="Times New Roman" w:eastAsia="Times New Roman" w:hAnsi="Times New Roman" w:cs="Times New Roman"/>
+          <w:sz w:val="24"/>
+          <w:szCs w:val="24"/>
+          <w:lang w:eastAsia="en-GB"/>
+        </w:rPr>
+      </w:pPr>
+      <w:proofErr w:type="spellStart"/>
+      <w:r>
+        <w:rPr>
+          <w:rFonts w:ascii="Times New Roman" w:eastAsia="Times New Roman" w:hAnsi="Times New Roman" w:cs="Times New Roman"/>
+          <w:sz w:val="24"/>
+          <w:szCs w:val="24"/>
+          <w:lang w:eastAsia="en-GB"/>
+        </w:rPr>
+        <w:t>Nadkarni</w:t>
+      </w:r>
+      <w:proofErr w:type="spellEnd"/>
+      <w:r>
+        <w:rPr>
+          <w:rFonts w:ascii="Times New Roman" w:eastAsia="Times New Roman" w:hAnsi="Times New Roman" w:cs="Times New Roman"/>
+          <w:sz w:val="24"/>
+          <w:szCs w:val="24"/>
+          <w:lang w:eastAsia="en-GB"/>
+        </w:rPr>
+        <w:t xml:space="preserve">, P. M., Ohno-Machado, L., Chapman, W. W., Manning, C., </w:t>
+      </w:r>
+      <w:proofErr w:type="spellStart"/>
+      <w:r>
+        <w:rPr>
+          <w:rFonts w:ascii="Times New Roman" w:eastAsia="Times New Roman" w:hAnsi="Times New Roman" w:cs="Times New Roman"/>
+          <w:sz w:val="24"/>
+          <w:szCs w:val="24"/>
+          <w:lang w:eastAsia="en-GB"/>
+        </w:rPr>
+        <w:t>Raghavan</w:t>
+      </w:r>
+      <w:proofErr w:type="spellEnd"/>
+      <w:r>
+        <w:rPr>
+          <w:rFonts w:ascii="Times New Roman" w:eastAsia="Times New Roman" w:hAnsi="Times New Roman" w:cs="Times New Roman"/>
+          <w:sz w:val="24"/>
+          <w:szCs w:val="24"/>
+          <w:lang w:eastAsia="en-GB"/>
+        </w:rPr>
+        <w:t xml:space="preserve">, P., </w:t>
+      </w:r>
+      <w:proofErr w:type="spellStart"/>
+      <w:r>
+        <w:rPr>
+          <w:rFonts w:ascii="Times New Roman" w:eastAsia="Times New Roman" w:hAnsi="Times New Roman" w:cs="Times New Roman"/>
+          <w:sz w:val="24"/>
+          <w:szCs w:val="24"/>
+          <w:lang w:eastAsia="en-GB"/>
+        </w:rPr>
+        <w:t>Schuetze</w:t>
+      </w:r>
+      <w:proofErr w:type="spellEnd"/>
+      <w:r>
+        <w:rPr>
+          <w:rFonts w:ascii="Times New Roman" w:eastAsia="Times New Roman" w:hAnsi="Times New Roman" w:cs="Times New Roman"/>
+          <w:sz w:val="24"/>
+          <w:szCs w:val="24"/>
+          <w:lang w:eastAsia="en-GB"/>
+        </w:rPr>
+        <w:t xml:space="preserve">, H., … Miller, R. (2011). Natural language processing: an introduction. </w:t>
+      </w:r>
+      <w:r>
+        <w:rPr>
+          <w:rFonts w:ascii="Times New Roman" w:eastAsia="Times New Roman" w:hAnsi="Times New Roman" w:cs="Times New Roman"/>
+          <w:i/>
+          <w:iCs/>
+          <w:sz w:val="24"/>
+          <w:szCs w:val="24"/>
+          <w:lang w:eastAsia="en-GB"/>
+        </w:rPr>
+        <w:t xml:space="preserve">Journal of the American Medical Informatics </w:t>
+      </w:r>
+      <w:proofErr w:type="gramStart"/>
+      <w:r>
+        <w:rPr>
+          <w:rFonts w:ascii="Times New Roman" w:eastAsia="Times New Roman" w:hAnsi="Times New Roman" w:cs="Times New Roman"/>
+          <w:i/>
+          <w:iCs/>
+          <w:sz w:val="24"/>
+          <w:szCs w:val="24"/>
+          <w:lang w:eastAsia="en-GB"/>
+        </w:rPr>
+        <w:t>Association :</w:t>
+      </w:r>
+      <w:proofErr w:type="gramEnd"/>
+      <w:r>
+        <w:rPr>
+          <w:rFonts w:ascii="Times New Roman" w:eastAsia="Times New Roman" w:hAnsi="Times New Roman" w:cs="Times New Roman"/>
+          <w:i/>
+          <w:iCs/>
+          <w:sz w:val="24"/>
+          <w:szCs w:val="24"/>
+          <w:lang w:eastAsia="en-GB"/>
+        </w:rPr>
+        <w:t xml:space="preserve"> JAMIA</w:t>
+      </w:r>
+      <w:r>
+        <w:rPr>
+          <w:rFonts w:ascii="Times New Roman" w:eastAsia="Times New Roman" w:hAnsi="Times New Roman" w:cs="Times New Roman"/>
+          <w:sz w:val="24"/>
+          <w:szCs w:val="24"/>
+          <w:lang w:eastAsia="en-GB"/>
+        </w:rPr>
+        <w:t xml:space="preserve">, </w:t>
+      </w:r>
+      <w:r>
+        <w:rPr>
+          <w:rFonts w:ascii="Times New Roman" w:eastAsia="Times New Roman" w:hAnsi="Times New Roman" w:cs="Times New Roman"/>
+          <w:i/>
+          <w:iCs/>
+          <w:sz w:val="24"/>
+          <w:szCs w:val="24"/>
+          <w:lang w:eastAsia="en-GB"/>
+        </w:rPr>
+        <w:t>18</w:t>
+      </w:r>
+      <w:r>
+        <w:rPr>
+          <w:rFonts w:ascii="Times New Roman" w:eastAsia="Times New Roman" w:hAnsi="Times New Roman" w:cs="Times New Roman"/>
+          <w:sz w:val="24"/>
+          <w:szCs w:val="24"/>
+          <w:lang w:eastAsia="en-GB"/>
+        </w:rPr>
+        <w:t>(5), 544–51. https://doi.org/10.1136/amiajnl-2011-000464</w:t>
+      </w:r>
+    </w:p>
+    <w:p/>
     <w:p/>
     <w:sectPr>
       <w:pgSz w:w="11906" w:h="16838"/>
@@ -816,7 +1245,7 @@
 </file>
 
 <file path=word/numbering.xml><?xml version="1.0" encoding="utf-8"?>
-<w:numbering xmlns:wpc="http://schemas.microsoft.com/office/word/2010/wordprocessingCanvas" xmlns:cx="http://schemas.microsoft.com/office/drawing/2014/chartex" xmlns:cx1="http://schemas.microsoft.com/office/drawing/2015/9/8/chartex" xmlns:cx2="http://schemas.microsoft.com/office/drawing/2015/10/21/chartex" xmlns:mc="http://schemas.openxmlformats.org/markup-compatibility/2006" xmlns:o="urn:schemas-microsoft-com:office:office" xmlns:r="http://schemas.openxmlformats.org/officeDocument/2006/relationships" xmlns:m="http://schemas.openxmlformats.org/officeDocument/2006/math" xmlns:v="urn:schemas-microsoft-com:vml" xmlns:wp14="http://schemas.microsoft.com/office/word/2010/wordprocessingDrawing" xmlns:wp="http://schemas.openxmlformats.org/drawingml/2006/wordprocessingDrawing" xmlns:w10="urn:schemas-microsoft-com:office:word" xmlns:w="http://schemas.openxmlformats.org/wordprocessingml/2006/main" xmlns:w14="http://schemas.microsoft.com/office/word/2010/wordml" xmlns:w15="http://schemas.microsoft.com/office/word/2012/wordml" xmlns:w16se="http://schemas.microsoft.com/office/word/2015/wordml/symex" xmlns:wpg="http://schemas.microsoft.com/office/word/2010/wordprocessingGroup" xmlns:wpi="http://schemas.microsoft.com/office/word/2010/wordprocessingInk" xmlns:wne="http://schemas.microsoft.com/office/word/2006/wordml" xmlns:wps="http://schemas.microsoft.com/office/word/2010/wordprocessingShape" mc:Ignorable="w14 w15 w16se wp14">
+<w:numbering xmlns:wpc="http://schemas.microsoft.com/office/word/2010/wordprocessingCanvas" xmlns:cx="http://schemas.microsoft.com/office/drawing/2014/chartex" xmlns:cx1="http://schemas.microsoft.com/office/drawing/2015/9/8/chartex" xmlns:cx2="http://schemas.microsoft.com/office/drawing/2015/10/21/chartex" xmlns:cx3="http://schemas.microsoft.com/office/drawing/2016/5/9/chartex" xmlns:cx4="http://schemas.microsoft.com/office/drawing/2016/5/10/chartex" xmlns:cx5="http://schemas.microsoft.com/office/drawing/2016/5/11/chartex" xmlns:mc="http://schemas.openxmlformats.org/markup-compatibility/2006" xmlns:o="urn:schemas-microsoft-com:office:office" xmlns:r="http://schemas.openxmlformats.org/officeDocument/2006/relationships" xmlns:m="http://schemas.openxmlformats.org/officeDocument/2006/math" xmlns:v="urn:schemas-microsoft-com:vml" xmlns:wp14="http://schemas.microsoft.com/office/word/2010/wordprocessingDrawing" xmlns:wp="http://schemas.openxmlformats.org/drawingml/2006/wordprocessingDrawing" xmlns:w10="urn:schemas-microsoft-com:office:word" xmlns:w="http://schemas.openxmlformats.org/wordprocessingml/2006/main" xmlns:w14="http://schemas.microsoft.com/office/word/2010/wordml" xmlns:w15="http://schemas.microsoft.com/office/word/2012/wordml" xmlns:w16se="http://schemas.microsoft.com/office/word/2015/wordml/symex" xmlns:wpg="http://schemas.microsoft.com/office/word/2010/wordprocessingGroup" xmlns:wpi="http://schemas.microsoft.com/office/word/2010/wordprocessingInk" xmlns:wne="http://schemas.microsoft.com/office/word/2006/wordml" xmlns:wps="http://schemas.microsoft.com/office/word/2010/wordprocessingShape" mc:Ignorable="w14 w15 w16se wp14">
   <w:abstractNum w:abstractNumId="0" w15:restartNumberingAfterBreak="0">
     <w:nsid w:val="20D713FA"/>
     <w:multiLevelType w:val="hybridMultilevel"/>
@@ -929,8 +1358,124 @@
       </w:rPr>
     </w:lvl>
   </w:abstractNum>
+  <w:abstractNum w:abstractNumId="1" w15:restartNumberingAfterBreak="0">
+    <w:nsid w:val="610F3C65"/>
+    <w:multiLevelType w:val="hybridMultilevel"/>
+    <w:tmpl w:val="6866717E"/>
+    <w:lvl w:ilvl="0" w:tplc="08090001">
+      <w:start w:val="1"/>
+      <w:numFmt w:val="bullet"/>
+      <w:lvlText w:val=""/>
+      <w:lvlJc w:val="left"/>
+      <w:pPr>
+        <w:ind w:left="765" w:hanging="360"/>
+      </w:pPr>
+      <w:rPr>
+        <w:rFonts w:ascii="Symbol" w:hAnsi="Symbol" w:hint="default"/>
+      </w:rPr>
+    </w:lvl>
+    <w:lvl w:ilvl="1" w:tplc="08090003" w:tentative="1">
+      <w:start w:val="1"/>
+      <w:numFmt w:val="bullet"/>
+      <w:lvlText w:val="o"/>
+      <w:lvlJc w:val="left"/>
+      <w:pPr>
+        <w:ind w:left="1485" w:hanging="360"/>
+      </w:pPr>
+      <w:rPr>
+        <w:rFonts w:ascii="Courier New" w:hAnsi="Courier New" w:cs="Courier New" w:hint="default"/>
+      </w:rPr>
+    </w:lvl>
+    <w:lvl w:ilvl="2" w:tplc="08090005" w:tentative="1">
+      <w:start w:val="1"/>
+      <w:numFmt w:val="bullet"/>
+      <w:lvlText w:val=""/>
+      <w:lvlJc w:val="left"/>
+      <w:pPr>
+        <w:ind w:left="2205" w:hanging="360"/>
+      </w:pPr>
+      <w:rPr>
+        <w:rFonts w:ascii="Wingdings" w:hAnsi="Wingdings" w:hint="default"/>
+      </w:rPr>
+    </w:lvl>
+    <w:lvl w:ilvl="3" w:tplc="08090001" w:tentative="1">
+      <w:start w:val="1"/>
+      <w:numFmt w:val="bullet"/>
+      <w:lvlText w:val=""/>
+      <w:lvlJc w:val="left"/>
+      <w:pPr>
+        <w:ind w:left="2925" w:hanging="360"/>
+      </w:pPr>
+      <w:rPr>
+        <w:rFonts w:ascii="Symbol" w:hAnsi="Symbol" w:hint="default"/>
+      </w:rPr>
+    </w:lvl>
+    <w:lvl w:ilvl="4" w:tplc="08090003" w:tentative="1">
+      <w:start w:val="1"/>
+      <w:numFmt w:val="bullet"/>
+      <w:lvlText w:val="o"/>
+      <w:lvlJc w:val="left"/>
+      <w:pPr>
+        <w:ind w:left="3645" w:hanging="360"/>
+      </w:pPr>
+      <w:rPr>
+        <w:rFonts w:ascii="Courier New" w:hAnsi="Courier New" w:cs="Courier New" w:hint="default"/>
+      </w:rPr>
+    </w:lvl>
+    <w:lvl w:ilvl="5" w:tplc="08090005" w:tentative="1">
+      <w:start w:val="1"/>
+      <w:numFmt w:val="bullet"/>
+      <w:lvlText w:val=""/>
+      <w:lvlJc w:val="left"/>
+      <w:pPr>
+        <w:ind w:left="4365" w:hanging="360"/>
+      </w:pPr>
+      <w:rPr>
+        <w:rFonts w:ascii="Wingdings" w:hAnsi="Wingdings" w:hint="default"/>
+      </w:rPr>
+    </w:lvl>
+    <w:lvl w:ilvl="6" w:tplc="08090001" w:tentative="1">
+      <w:start w:val="1"/>
+      <w:numFmt w:val="bullet"/>
+      <w:lvlText w:val=""/>
+      <w:lvlJc w:val="left"/>
+      <w:pPr>
+        <w:ind w:left="5085" w:hanging="360"/>
+      </w:pPr>
+      <w:rPr>
+        <w:rFonts w:ascii="Symbol" w:hAnsi="Symbol" w:hint="default"/>
+      </w:rPr>
+    </w:lvl>
+    <w:lvl w:ilvl="7" w:tplc="08090003" w:tentative="1">
+      <w:start w:val="1"/>
+      <w:numFmt w:val="bullet"/>
+      <w:lvlText w:val="o"/>
+      <w:lvlJc w:val="left"/>
+      <w:pPr>
+        <w:ind w:left="5805" w:hanging="360"/>
+      </w:pPr>
+      <w:rPr>
+        <w:rFonts w:ascii="Courier New" w:hAnsi="Courier New" w:cs="Courier New" w:hint="default"/>
+      </w:rPr>
+    </w:lvl>
+    <w:lvl w:ilvl="8" w:tplc="08090005" w:tentative="1">
+      <w:start w:val="1"/>
+      <w:numFmt w:val="bullet"/>
+      <w:lvlText w:val=""/>
+      <w:lvlJc w:val="left"/>
+      <w:pPr>
+        <w:ind w:left="6525" w:hanging="360"/>
+      </w:pPr>
+      <w:rPr>
+        <w:rFonts w:ascii="Wingdings" w:hAnsi="Wingdings" w:hint="default"/>
+      </w:rPr>
+    </w:lvl>
+  </w:abstractNum>
   <w:num w:numId="1">
     <w:abstractNumId w:val="0"/>
+  </w:num>
+  <w:num w:numId="2">
+    <w:abstractNumId w:val="1"/>
   </w:num>
 </w:numbering>
 </file>
@@ -952,7 +1497,7 @@
       </w:pPr>
     </w:pPrDefault>
   </w:docDefaults>
-  <w:latentStyles w:defLockedState="0" w:defUIPriority="99" w:defSemiHidden="0" w:defUnhideWhenUsed="0" w:defQFormat="0" w:count="373">
+  <w:latentStyles w:defLockedState="0" w:defUIPriority="99" w:defSemiHidden="0" w:defUnhideWhenUsed="0" w:defQFormat="0" w:count="374">
     <w:lsdException w:name="Normal" w:uiPriority="0" w:qFormat="1"/>
     <w:lsdException w:name="heading 1" w:uiPriority="9" w:qFormat="1"/>
     <w:lsdException w:name="heading 2" w:semiHidden="1" w:uiPriority="9" w:unhideWhenUsed="1" w:qFormat="1"/>
@@ -1058,7 +1603,6 @@
     <w:lsdException w:name="HTML Sample" w:semiHidden="1" w:unhideWhenUsed="1"/>
     <w:lsdException w:name="HTML Typewriter" w:semiHidden="1" w:unhideWhenUsed="1"/>
     <w:lsdException w:name="HTML Variable" w:semiHidden="1" w:unhideWhenUsed="1"/>
-    <w:lsdException w:name="Normal Table" w:semiHidden="1" w:unhideWhenUsed="1"/>
     <w:lsdException w:name="annotation subject" w:semiHidden="1" w:unhideWhenUsed="1"/>
     <w:lsdException w:name="No List" w:semiHidden="1" w:unhideWhenUsed="1"/>
     <w:lsdException w:name="Outline List 1" w:semiHidden="1" w:unhideWhenUsed="1"/>
@@ -1105,10 +1649,8 @@
     <w:lsdException w:name="Table Subtle 2" w:semiHidden="1" w:unhideWhenUsed="1"/>
     <w:lsdException w:name="Table Web 1" w:semiHidden="1" w:unhideWhenUsed="1"/>
     <w:lsdException w:name="Table Web 2" w:semiHidden="1" w:unhideWhenUsed="1"/>
-    <w:lsdException w:name="Table Web 3" w:semiHidden="1" w:unhideWhenUsed="1"/>
     <w:lsdException w:name="Balloon Text" w:semiHidden="1" w:unhideWhenUsed="1"/>
     <w:lsdException w:name="Table Grid" w:uiPriority="39"/>
-    <w:lsdException w:name="Table Theme" w:semiHidden="1" w:unhideWhenUsed="1"/>
     <w:lsdException w:name="Placeholder Text" w:semiHidden="1"/>
     <w:lsdException w:name="No Spacing" w:uiPriority="1" w:qFormat="1"/>
     <w:lsdException w:name="Light Shading" w:uiPriority="60"/>
@@ -1326,6 +1868,7 @@
     <w:lsdException w:name="List Table 7 Colorful Accent 6" w:uiPriority="52"/>
     <w:lsdException w:name="Mention" w:semiHidden="1" w:unhideWhenUsed="1"/>
     <w:lsdException w:name="Smart Hyperlink" w:semiHidden="1" w:unhideWhenUsed="1"/>
+    <w:lsdException w:name="Hashtag" w:semiHidden="1" w:unhideWhenUsed="1"/>
   </w:latentStyles>
   <w:style w:type="paragraph" w:default="1" w:styleId="Normal">
     <w:name w:val="Normal"/>
@@ -1373,7 +1916,6 @@
     <w:name w:val="Normal (Web)"/>
     <w:basedOn w:val="Normal"/>
     <w:uiPriority w:val="99"/>
-    <w:semiHidden/>
     <w:unhideWhenUsed/>
     <w:rsid w:val="007E2AE4"/>
     <w:pPr>
@@ -1700,7 +2242,7 @@
 </file>
 
 <file path=customXml/itemProps1.xml><?xml version="1.0" encoding="utf-8"?>
-<ds:datastoreItem xmlns:ds="http://schemas.openxmlformats.org/officeDocument/2006/customXml" ds:itemID="{755E59D1-75D5-47AE-9D1F-520EA422DF37}">
+<ds:datastoreItem xmlns:ds="http://schemas.openxmlformats.org/officeDocument/2006/customXml" ds:itemID="{FB6972C6-47BF-4674-AEC1-902F6396B73D}">
   <ds:schemaRefs>
     <ds:schemaRef ds:uri="http://schemas.openxmlformats.org/officeDocument/2006/bibliography"/>
   </ds:schemaRefs>

</xml_diff>

<commit_message>
Restructured lit reviews, did problem analysis intro and templated some more stuff
</commit_message>
<xml_diff>
--- a/Literature Reviews/Literature Reviews.docx
+++ b/Literature Reviews/Literature Reviews.docx
@@ -75,39 +75,7 @@
     </w:p>
     <w:p>
       <w:r>
-        <w:t xml:space="preserve">- Authors: Rafiullah Khan, </w:t>
-      </w:r>
-      <w:proofErr w:type="spellStart"/>
-      <w:r>
-        <w:t>Sarmad</w:t>
-      </w:r>
-      <w:proofErr w:type="spellEnd"/>
-      <w:r>
-        <w:t xml:space="preserve"> Ullah Khan, </w:t>
-      </w:r>
-      <w:proofErr w:type="spellStart"/>
-      <w:r>
-        <w:t>Rifaqat</w:t>
-      </w:r>
-      <w:proofErr w:type="spellEnd"/>
-      <w:r>
-        <w:t xml:space="preserve"> </w:t>
-      </w:r>
-      <w:proofErr w:type="spellStart"/>
-      <w:r>
-        <w:t>Zaheer</w:t>
-      </w:r>
-      <w:proofErr w:type="spellEnd"/>
-      <w:r>
-        <w:t xml:space="preserve">, and Muhammad </w:t>
-      </w:r>
-      <w:proofErr w:type="spellStart"/>
-      <w:r>
-        <w:t>Inayatullah</w:t>
-      </w:r>
-      <w:proofErr w:type="spellEnd"/>
-      <w:r>
-        <w:t xml:space="preserve"> Babar </w:t>
+        <w:t xml:space="preserve">- Authors: Rafiullah Khan, Sarmad Ullah Khan, Rifaqat Zaheer, and Muhammad Inayatullah Babar </w:t>
       </w:r>
     </w:p>
     <w:p>
@@ -155,31 +123,7 @@
         <w:ind w:left="480" w:hanging="480"/>
       </w:pPr>
       <w:r>
-        <w:t xml:space="preserve">Rafiullah Khan, </w:t>
-      </w:r>
-      <w:proofErr w:type="spellStart"/>
-      <w:r>
-        <w:t>Sarmad</w:t>
-      </w:r>
-      <w:proofErr w:type="spellEnd"/>
-      <w:r>
-        <w:t xml:space="preserve"> Ullah Khan, </w:t>
-      </w:r>
-      <w:proofErr w:type="spellStart"/>
-      <w:r>
-        <w:t>Rifaqat</w:t>
-      </w:r>
-      <w:proofErr w:type="spellEnd"/>
-      <w:r>
-        <w:t xml:space="preserve"> </w:t>
-      </w:r>
-      <w:proofErr w:type="spellStart"/>
-      <w:r>
-        <w:t>Zaheer</w:t>
-      </w:r>
-      <w:proofErr w:type="spellEnd"/>
-      <w:r>
-        <w:t xml:space="preserve">, and M. I. B. (2013). An Efficient Network Monitoring and Management System. </w:t>
+        <w:t xml:space="preserve">Rafiullah Khan, Sarmad Ullah Khan, Rifaqat Zaheer, and M. I. B. (2013). An Efficient Network Monitoring and Management System. </w:t>
       </w:r>
       <w:r>
         <w:rPr>
@@ -222,53 +166,8 @@
     </w:p>
     <w:p>
       <w:r>
-        <w:t xml:space="preserve">- Authors: Ronan </w:t>
-      </w:r>
-      <w:proofErr w:type="spellStart"/>
-      <w:r>
-        <w:t>Collobert</w:t>
-      </w:r>
-      <w:proofErr w:type="spellEnd"/>
-      <w:r>
-        <w:t xml:space="preserve">, Jason Weston, Léon </w:t>
-      </w:r>
-      <w:proofErr w:type="spellStart"/>
-      <w:r>
-        <w:t>Bottou</w:t>
-      </w:r>
-      <w:proofErr w:type="spellEnd"/>
-      <w:r>
-        <w:t xml:space="preserve">, Michael </w:t>
-      </w:r>
-      <w:proofErr w:type="spellStart"/>
-      <w:r>
-        <w:t>Karlen</w:t>
-      </w:r>
-      <w:proofErr w:type="spellEnd"/>
-      <w:r>
-        <w:t xml:space="preserve">, </w:t>
-      </w:r>
-      <w:proofErr w:type="spellStart"/>
-      <w:r>
-        <w:t>Koray</w:t>
-      </w:r>
-      <w:proofErr w:type="spellEnd"/>
-      <w:r>
-        <w:t xml:space="preserve"> </w:t>
-      </w:r>
-      <w:proofErr w:type="spellStart"/>
-      <w:r>
-        <w:t>Kavukeuoglu</w:t>
-      </w:r>
-      <w:proofErr w:type="spellEnd"/>
-      <w:r>
-        <w:t xml:space="preserve">, Pavel </w:t>
-      </w:r>
-      <w:proofErr w:type="spellStart"/>
-      <w:r>
-        <w:t>Kuksa</w:t>
-      </w:r>
-      <w:proofErr w:type="spellEnd"/>
+        <w:t>- Authors: Ronan Collobert, Jason Weston, Léon Bottou, Michael Karlen, Koray Kavukeuoglu, Pavel Kuksa</w:t>
+      </w:r>
     </w:p>
     <w:p>
       <w:r>
@@ -284,15 +183,7 @@
     <w:p/>
     <w:p>
       <w:r>
-        <w:t xml:space="preserve">No consensus has emerged whether a piece of software will ever be able to convert English text into a programmer friendly data structure that describes the meaning of the text, according to a paper by </w:t>
-      </w:r>
-      <w:proofErr w:type="spellStart"/>
-      <w:r>
-        <w:t>Collobert</w:t>
-      </w:r>
-      <w:proofErr w:type="spellEnd"/>
-      <w:r>
-        <w:t xml:space="preserve"> et al. 2011. The paper was written to accompany an attempt to build a natural language parser using a huge database of training data, and documenting the process of machine learning.</w:t>
+        <w:t>No consensus has emerged whether a piece of software will ever be able to convert English text into a programmer friendly data structure that describes the meaning of the text, according to a paper by Collobert et al. 2011. The paper was written to accompany an attempt to build a natural language parser using a huge database of training data, and documenting the process of machine learning.</w:t>
       </w:r>
       <w:r>
         <w:t xml:space="preserve"> Their approach was benchmarked using four standard NLP tests:</w:t>
@@ -357,15 +248,7 @@
     </w:p>
     <w:p>
       <w:r>
-        <w:t xml:space="preserve">Their experiments followed the standard evaluation procedure of the </w:t>
-      </w:r>
-      <w:proofErr w:type="spellStart"/>
-      <w:r>
-        <w:t>CoNLL</w:t>
-      </w:r>
-      <w:proofErr w:type="spellEnd"/>
-      <w:r>
-        <w:t xml:space="preserve"> challenges, a set of tasks with the goal of challenging the computer science community to create machine learning strategies which address proposed natural language processing problems.</w:t>
+        <w:t>Their experiments followed the standard evaluation procedure of the CoNLL challenges, a set of tasks with the goal of challenging the computer science community to create machine learning strategies which address proposed natural language processing problems.</w:t>
       </w:r>
     </w:p>
     <w:p>
@@ -390,21 +273,8 @@
         <w:pStyle w:val="NormalWeb"/>
         <w:ind w:left="480" w:hanging="480"/>
       </w:pPr>
-      <w:proofErr w:type="spellStart"/>
-      <w:r>
-        <w:t>Collobert</w:t>
-      </w:r>
-      <w:proofErr w:type="spellEnd"/>
-      <w:r>
-        <w:t xml:space="preserve">, R., Weston, J., &amp; </w:t>
-      </w:r>
-      <w:proofErr w:type="spellStart"/>
-      <w:r>
-        <w:t>Bottou</w:t>
-      </w:r>
-      <w:proofErr w:type="spellEnd"/>
-      <w:r>
-        <w:t xml:space="preserve">, L. (2011). Natural language processing (almost) from scratch. </w:t>
+      <w:r>
+        <w:t xml:space="preserve">Collobert, R., Weston, J., &amp; Bottou, L. (2011). Natural language processing (almost) from scratch. </w:t>
       </w:r>
       <w:r>
         <w:rPr>
@@ -531,7 +401,6 @@
       <w:r>
         <w:t xml:space="preserve">Chandrika, N. (2011). Cyber Security in the UK. </w:t>
       </w:r>
-      <w:proofErr w:type="spellStart"/>
       <w:r>
         <w:rPr>
           <w:i/>
@@ -539,7 +408,6 @@
         </w:rPr>
         <w:t>POSTnote</w:t>
       </w:r>
-      <w:proofErr w:type="spellEnd"/>
       <w:r>
         <w:t>, (389), 1–4. Retrieved from http://www.parliament.uk/business/publications/research/briefing-papers/POST-PN-389</w:t>
       </w:r>
@@ -590,15 +458,7 @@
         <w:t xml:space="preserve">- Authors: </w:t>
       </w:r>
       <w:r>
-        <w:t xml:space="preserve">Glenn A. Fink ;  Christopher L. North ;  Alex </w:t>
-      </w:r>
-      <w:proofErr w:type="spellStart"/>
-      <w:r>
-        <w:t>Endert</w:t>
-      </w:r>
-      <w:proofErr w:type="spellEnd"/>
-      <w:r>
-        <w:t xml:space="preserve"> ;  Stuart Rose</w:t>
+        <w:t>Glenn A. Fink ;  Christopher L. North ;  Alex Endert ;  Stuart Rose</w:t>
       </w:r>
       <w:r>
         <w:br/>
@@ -642,38 +502,14 @@
         <w:ind w:left="480" w:hanging="480"/>
       </w:pPr>
       <w:r>
-        <w:t xml:space="preserve">Fink, G. A., North, C. L., </w:t>
-      </w:r>
-      <w:proofErr w:type="spellStart"/>
-      <w:r>
-        <w:t>Endert</w:t>
-      </w:r>
-      <w:proofErr w:type="spellEnd"/>
-      <w:r>
-        <w:t xml:space="preserve">, A., &amp; Rose, S. (2009). Visualizing cyber security: Usable workspaces. In </w:t>
+        <w:t xml:space="preserve">Fink, G. A., North, C. L., Endert, A., &amp; Rose, S. (2009). Visualizing cyber security: Usable workspaces. In </w:t>
       </w:r>
       <w:r>
         <w:rPr>
           <w:i/>
           <w:iCs/>
         </w:rPr>
-        <w:t xml:space="preserve">6th International Workshop on Visualization for Cyber Security 2009, </w:t>
-      </w:r>
-      <w:proofErr w:type="spellStart"/>
-      <w:r>
-        <w:rPr>
-          <w:i/>
-          <w:iCs/>
-        </w:rPr>
-        <w:t>VizSec</w:t>
-      </w:r>
-      <w:proofErr w:type="spellEnd"/>
-      <w:r>
-        <w:rPr>
-          <w:i/>
-          <w:iCs/>
-        </w:rPr>
-        <w:t xml:space="preserve"> 2009 - Proceedings</w:t>
+        <w:t>6th International Workshop on Visualization for Cyber Security 2009, VizSec 2009 - Proceedings</w:t>
       </w:r>
       <w:r>
         <w:t xml:space="preserve"> (pp. 45–56). https://doi.org/10.1109/VIZSEC.2009.5375542</w:t>
@@ -829,29 +665,8 @@
       </w:r>
       <w:r>
         <w:br/>
-        <w:t xml:space="preserve">- Authors: H. </w:t>
-      </w:r>
-      <w:proofErr w:type="spellStart"/>
-      <w:r>
-        <w:t>Shiravi</w:t>
-      </w:r>
-      <w:proofErr w:type="spellEnd"/>
-      <w:r>
-        <w:t xml:space="preserve">, A. </w:t>
-      </w:r>
-      <w:proofErr w:type="spellStart"/>
-      <w:r>
-        <w:t>Shiravi</w:t>
-      </w:r>
-      <w:proofErr w:type="spellEnd"/>
-      <w:r>
-        <w:t xml:space="preserve">, </w:t>
-      </w:r>
-      <w:proofErr w:type="spellStart"/>
-      <w:r>
-        <w:t>A.Ghorbani</w:t>
-      </w:r>
-      <w:proofErr w:type="spellEnd"/>
+        <w:t>- Authors: H. Shiravi, A. Shiravi, A.Ghorbani</w:t>
+      </w:r>
       <w:r>
         <w:br/>
         <w:t>- Notes: Also includes me fiddling with the new in-line citation style. Has a super-useful table of where information can come from, could be good to link to later when looking at security events from IDS and how to format data.</w:t>
@@ -974,29 +789,8 @@
         <w:pStyle w:val="NormalWeb"/>
         <w:ind w:left="480" w:hanging="480"/>
       </w:pPr>
-      <w:proofErr w:type="spellStart"/>
-      <w:r>
-        <w:t>Shiravi</w:t>
-      </w:r>
-      <w:proofErr w:type="spellEnd"/>
-      <w:r>
-        <w:t xml:space="preserve">, H., </w:t>
-      </w:r>
-      <w:proofErr w:type="spellStart"/>
-      <w:r>
-        <w:t>Shiravi</w:t>
-      </w:r>
-      <w:proofErr w:type="spellEnd"/>
-      <w:r>
-        <w:t xml:space="preserve">, A., &amp; </w:t>
-      </w:r>
-      <w:proofErr w:type="spellStart"/>
-      <w:r>
-        <w:t>Ghorbani</w:t>
-      </w:r>
-      <w:proofErr w:type="spellEnd"/>
-      <w:r>
-        <w:t xml:space="preserve">, A. a. (2012). 006 A survey of visualization systems for network security. </w:t>
+      <w:r>
+        <w:t xml:space="preserve">Shiravi, H., Shiravi, A., &amp; Ghorbani, A. a. (2012). 006 A survey of visualization systems for network security. </w:t>
       </w:r>
       <w:r>
         <w:rPr>
@@ -1044,15 +838,7 @@
       </w:r>
       <w:r>
         <w:br/>
-        <w:t xml:space="preserve">- Authors: Prakash M </w:t>
-      </w:r>
-      <w:proofErr w:type="spellStart"/>
-      <w:r>
-        <w:t>Nadkarni</w:t>
-      </w:r>
-      <w:proofErr w:type="spellEnd"/>
-      <w:r>
-        <w:t>, Lucila Ohno-Machado, Wendy W Chapman</w:t>
+        <w:t>- Authors: Prakash M Nadkarni, Lucila Ohno-Machado, Wendy W Chapman</w:t>
       </w:r>
       <w:r>
         <w:br/>
@@ -1095,7 +881,6 @@
           <w:lang w:eastAsia="en-GB"/>
         </w:rPr>
       </w:pPr>
-      <w:proofErr w:type="spellStart"/>
       <w:r>
         <w:rPr>
           <w:rFonts w:ascii="Times New Roman" w:eastAsia="Times New Roman" w:hAnsi="Times New Roman" w:cs="Times New Roman"/>
@@ -1103,57 +888,7 @@
           <w:szCs w:val="24"/>
           <w:lang w:eastAsia="en-GB"/>
         </w:rPr>
-        <w:t>Nadkarni</w:t>
-      </w:r>
-      <w:proofErr w:type="spellEnd"/>
-      <w:r>
-        <w:rPr>
-          <w:rFonts w:ascii="Times New Roman" w:eastAsia="Times New Roman" w:hAnsi="Times New Roman" w:cs="Times New Roman"/>
-          <w:sz w:val="24"/>
-          <w:szCs w:val="24"/>
-          <w:lang w:eastAsia="en-GB"/>
-        </w:rPr>
-        <w:t xml:space="preserve">, P. M., Ohno-Machado, L., Chapman, W. W., Manning, C., </w:t>
-      </w:r>
-      <w:proofErr w:type="spellStart"/>
-      <w:r>
-        <w:rPr>
-          <w:rFonts w:ascii="Times New Roman" w:eastAsia="Times New Roman" w:hAnsi="Times New Roman" w:cs="Times New Roman"/>
-          <w:sz w:val="24"/>
-          <w:szCs w:val="24"/>
-          <w:lang w:eastAsia="en-GB"/>
-        </w:rPr>
-        <w:t>Raghavan</w:t>
-      </w:r>
-      <w:proofErr w:type="spellEnd"/>
-      <w:r>
-        <w:rPr>
-          <w:rFonts w:ascii="Times New Roman" w:eastAsia="Times New Roman" w:hAnsi="Times New Roman" w:cs="Times New Roman"/>
-          <w:sz w:val="24"/>
-          <w:szCs w:val="24"/>
-          <w:lang w:eastAsia="en-GB"/>
-        </w:rPr>
-        <w:t xml:space="preserve">, P., </w:t>
-      </w:r>
-      <w:proofErr w:type="spellStart"/>
-      <w:r>
-        <w:rPr>
-          <w:rFonts w:ascii="Times New Roman" w:eastAsia="Times New Roman" w:hAnsi="Times New Roman" w:cs="Times New Roman"/>
-          <w:sz w:val="24"/>
-          <w:szCs w:val="24"/>
-          <w:lang w:eastAsia="en-GB"/>
-        </w:rPr>
-        <w:t>Schuetze</w:t>
-      </w:r>
-      <w:proofErr w:type="spellEnd"/>
-      <w:r>
-        <w:rPr>
-          <w:rFonts w:ascii="Times New Roman" w:eastAsia="Times New Roman" w:hAnsi="Times New Roman" w:cs="Times New Roman"/>
-          <w:sz w:val="24"/>
-          <w:szCs w:val="24"/>
-          <w:lang w:eastAsia="en-GB"/>
-        </w:rPr>
-        <w:t xml:space="preserve">, H., … Miller, R. (2011). Natural language processing: an introduction. </w:t>
+        <w:t xml:space="preserve">Nadkarni, P. M., Ohno-Machado, L., Chapman, W. W., Manning, C., Raghavan, P., Schuetze, H., … Miller, R. (2011). Natural language processing: an introduction. </w:t>
       </w:r>
       <w:r>
         <w:rPr>
@@ -1229,28 +964,12 @@
     </w:p>
     <w:p>
       <w:r>
-        <w:t xml:space="preserve">The Anatomy of A.L.I.C.E is a paper that explains and represents the technical side of the Artificial Linguistic Internet Computer Entity, the winner of the </w:t>
-      </w:r>
-      <w:proofErr w:type="spellStart"/>
-      <w:r>
-        <w:t>Loebner</w:t>
-      </w:r>
-      <w:proofErr w:type="spellEnd"/>
-      <w:r>
-        <w:t xml:space="preserve"> Prize as “the most human computer”. The paper goes into detail on Turing’s 1950’s paper on the Original Imitation Game (OIG) where a man and woman are asked questions remotely, via text, by an interrogator. The man is instructed to lie and ensure the interrogator is not able to find out that the man is a woman. Turing proposes replacing the man with a robot, and so came the description of the Turing Test.</w:t>
-      </w:r>
-    </w:p>
-    <w:p>
-      <w:r>
-        <w:t xml:space="preserve">The paper goes on to criticise ALICE’s winning of the </w:t>
-      </w:r>
-      <w:proofErr w:type="spellStart"/>
-      <w:r>
-        <w:t>Loebner</w:t>
-      </w:r>
-      <w:proofErr w:type="spellEnd"/>
-      <w:r>
-        <w:t xml:space="preserve"> Prize, as it is purely designed to beat the Turing Test and is not designed for use in real world applications. ALICE consists of a huge database of AIML (XML style) elements, each combining questions and answers or stimulus and responses in an attempt to match any potential question with a reasonable response.</w:t>
+        <w:t>The Anatomy of A.L.I.C.E is a paper that explains and represents the technical side of the Artificial Linguistic Internet Computer Entity, the winner of the Loebner Prize as “the most human computer”. The paper goes into detail on Turing’s 1950’s paper on the Original Imitation Game (OIG) where a man and woman are asked questions remotely, via text, by an interrogator. The man is instructed to lie and ensure the interrogator is not able to find out that the man is a woman. Turing proposes replacing the man with a robot, and so came the description of the Turing Test.</w:t>
+      </w:r>
+    </w:p>
+    <w:p>
+      <w:r>
+        <w:t>The paper goes on to criticise ALICE’s winning of the Loebner Prize, as it is purely designed to beat the Turing Test and is not designed for use in real world applications. ALICE consists of a huge database of AIML (XML style) elements, each combining questions and answers or stimulus and responses in an attempt to match any potential question with a reasonable response.</w:t>
       </w:r>
     </w:p>
     <w:p>
@@ -1273,23 +992,7 @@
       </w:r>
       <w:r>
         <w:br/>
-        <w:t>&lt;template&gt;&lt;</w:t>
-      </w:r>
-      <w:proofErr w:type="spellStart"/>
-      <w:r>
-        <w:t>srai</w:t>
-      </w:r>
-      <w:proofErr w:type="spellEnd"/>
-      <w:r>
-        <w:t>&gt;WHO IS &lt;star/&gt;&lt;/</w:t>
-      </w:r>
-      <w:proofErr w:type="spellStart"/>
-      <w:r>
-        <w:t>srai</w:t>
-      </w:r>
-      <w:proofErr w:type="spellEnd"/>
-      <w:r>
-        <w:t>&gt;&lt;/template</w:t>
+        <w:t>&lt;template&gt;&lt;srai&gt;WHO IS &lt;star/&gt;&lt;/srai&gt;&lt;/template</w:t>
       </w:r>
       <w:r>
         <w:br/>
@@ -1303,23 +1006,7 @@
     </w:p>
     <w:p>
       <w:r>
-        <w:t xml:space="preserve">It then attempts to “divide and conquer” sentences by reducing it to </w:t>
-      </w:r>
-      <w:proofErr w:type="spellStart"/>
-      <w:r>
-        <w:t>subsentences</w:t>
-      </w:r>
-      <w:proofErr w:type="spellEnd"/>
-      <w:r>
-        <w:t xml:space="preserve">. For example, if a sentence begins with “Yes” (to answer a question), and then has more words, then both sections would be treated as </w:t>
-      </w:r>
-      <w:proofErr w:type="spellStart"/>
-      <w:r>
-        <w:t>subsentences</w:t>
-      </w:r>
-      <w:proofErr w:type="spellEnd"/>
-      <w:r>
-        <w:t xml:space="preserve"> as go down separate paths in the AIML tree.</w:t>
+        <w:t>It then attempts to “divide and conquer” sentences by reducing it to subsentences. For example, if a sentence begins with “Yes” (to answer a question), and then has more words, then both sections would be treated as subsentences as go down separate paths in the AIML tree.</w:t>
       </w:r>
     </w:p>
     <w:p>
@@ -1340,15 +1027,7 @@
       </w:pPr>
       <w:r>
         <w:lastRenderedPageBreak/>
-        <w:t>Wallace, R. S. (</w:t>
-      </w:r>
-      <w:proofErr w:type="spellStart"/>
-      <w:r>
-        <w:t>n.d.</w:t>
-      </w:r>
-      <w:proofErr w:type="spellEnd"/>
-      <w:r>
-        <w:t>). The Anatomy of A.L.I.C.E. Retrieved from http://www.alicebot.org/anatomy.html</w:t>
+        <w:t>Wallace, R. S. (n.d.). The Anatomy of A.L.I.C.E. Retrieved from http://www.alicebot.org/anatomy.html</w:t>
       </w:r>
     </w:p>
     <w:p/>
@@ -1359,15 +1038,7 @@
       </w:r>
       <w:r>
         <w:br/>
-        <w:t xml:space="preserve">- Authors: Atwell, Eric; </w:t>
-      </w:r>
-      <w:proofErr w:type="spellStart"/>
-      <w:r>
-        <w:t>Shawar</w:t>
-      </w:r>
-      <w:proofErr w:type="spellEnd"/>
-      <w:r>
-        <w:t>, Bayan Abu</w:t>
+        <w:t>- Authors: Atwell, Eric; Shawar, Bayan Abu</w:t>
       </w:r>
       <w:r>
         <w:br/>
@@ -1391,15 +1062,7 @@
     </w:p>
     <w:p>
       <w:r>
-        <w:t xml:space="preserve">The paper also discusses </w:t>
-      </w:r>
-      <w:proofErr w:type="spellStart"/>
-      <w:r>
-        <w:t>Pandorabot</w:t>
-      </w:r>
-      <w:proofErr w:type="spellEnd"/>
-      <w:r>
-        <w:t>, a website used to build and deploy chat bots using the AIML XML system, which could be useful.</w:t>
+        <w:t>The paper also discusses Pandorabot, a website used to build and deploy chat bots using the AIML XML system, which could be useful.</w:t>
       </w:r>
     </w:p>
     <w:p>
@@ -1418,13 +1081,8 @@
         <w:pStyle w:val="NormalWeb"/>
         <w:ind w:left="480" w:hanging="480"/>
       </w:pPr>
-      <w:proofErr w:type="spellStart"/>
-      <w:r>
-        <w:t>Shawar</w:t>
-      </w:r>
-      <w:proofErr w:type="spellEnd"/>
-      <w:r>
-        <w:t xml:space="preserve">, B. A., &amp; Atwell, E. (2007). Chatbots: are they really useful? </w:t>
+      <w:r>
+        <w:t xml:space="preserve">Shawar, B. A., &amp; Atwell, E. (2007). Chatbots: are they really useful? </w:t>
       </w:r>
       <w:r>
         <w:rPr>
@@ -1453,15 +1111,7 @@
       </w:r>
       <w:r>
         <w:br/>
-        <w:t xml:space="preserve">- Authors: </w:t>
-      </w:r>
-      <w:proofErr w:type="spellStart"/>
-      <w:r>
-        <w:t>Shawar</w:t>
-      </w:r>
-      <w:proofErr w:type="spellEnd"/>
-      <w:r>
-        <w:t>, Bayan Abu; Atwell, Eric</w:t>
+        <w:t>- Authors: Shawar, Bayan Abu; Atwell, Eric</w:t>
       </w:r>
       <w:r>
         <w:br/>
@@ -1540,13 +1190,8 @@
         <w:pStyle w:val="NormalWeb"/>
         <w:ind w:left="480" w:hanging="480"/>
       </w:pPr>
-      <w:proofErr w:type="spellStart"/>
-      <w:r>
-        <w:t>Shawar</w:t>
-      </w:r>
-      <w:proofErr w:type="spellEnd"/>
-      <w:r>
-        <w:t>, B. A., &amp; Atwell, E. (2003). Using dialogue corpora to train a chatbot.</w:t>
+      <w:r>
+        <w:t>Shawar, B. A., &amp; Atwell, E. (2003). Using dialogue corpora to train a chatbot.</w:t>
       </w:r>
     </w:p>
     <w:p/>
@@ -1629,23 +1274,7 @@
       </w:r>
       <w:r>
         <w:br/>
-        <w:t xml:space="preserve">- Authors: Khanna, A., Pandey, B., </w:t>
-      </w:r>
-      <w:proofErr w:type="spellStart"/>
-      <w:r>
-        <w:t>Vashishta</w:t>
-      </w:r>
-      <w:proofErr w:type="spellEnd"/>
-      <w:r>
-        <w:t xml:space="preserve">, K., Kalia, K., </w:t>
-      </w:r>
-      <w:proofErr w:type="spellStart"/>
-      <w:r>
-        <w:t>Pradeepkumar</w:t>
-      </w:r>
-      <w:proofErr w:type="spellEnd"/>
-      <w:r>
-        <w:t>, B., &amp; Das, T</w:t>
+        <w:t>- Authors: Khanna, A., Pandey, B., Vashishta, K., Kalia, K., Pradeepkumar, B., &amp; Das, T</w:t>
       </w:r>
       <w:r>
         <w:br/>
@@ -1769,23 +1398,7 @@
         <w:ind w:left="480" w:hanging="480"/>
       </w:pPr>
       <w:r>
-        <w:t xml:space="preserve">Khanna, A., Pandey, B., </w:t>
-      </w:r>
-      <w:proofErr w:type="spellStart"/>
-      <w:r>
-        <w:t>Vashishta</w:t>
-      </w:r>
-      <w:proofErr w:type="spellEnd"/>
-      <w:r>
-        <w:t xml:space="preserve">, K., Kalia, K., </w:t>
-      </w:r>
-      <w:proofErr w:type="spellStart"/>
-      <w:r>
-        <w:t>Pradeepkumar</w:t>
-      </w:r>
-      <w:proofErr w:type="spellEnd"/>
-      <w:r>
-        <w:t xml:space="preserve">, B., &amp; Das, T. (2015). A Study of Today’s A.I. through Chatbots and Rediscovery of Machine Intelligence. </w:t>
+        <w:t xml:space="preserve">Khanna, A., Pandey, B., Vashishta, K., Kalia, K., Pradeepkumar, B., &amp; Das, T. (2015). A Study of Today’s A.I. through Chatbots and Rediscovery of Machine Intelligence. </w:t>
       </w:r>
       <w:r>
         <w:rPr>
@@ -1877,40 +1490,298 @@
         <w:ind w:left="480" w:hanging="480"/>
       </w:pPr>
       <w:r>
-        <w:t xml:space="preserve">Simard, P., </w:t>
-      </w:r>
-      <w:proofErr w:type="spellStart"/>
-      <w:r>
-        <w:t>Chickering</w:t>
-      </w:r>
-      <w:proofErr w:type="spellEnd"/>
-      <w:r>
-        <w:t xml:space="preserve">, D., </w:t>
-      </w:r>
-      <w:proofErr w:type="spellStart"/>
-      <w:r>
-        <w:t>Lakshmiratan</w:t>
-      </w:r>
-      <w:proofErr w:type="spellEnd"/>
-      <w:r>
-        <w:t xml:space="preserve">, A., Charles, D., </w:t>
-      </w:r>
-      <w:proofErr w:type="spellStart"/>
-      <w:r>
-        <w:t>Bottou</w:t>
-      </w:r>
-      <w:proofErr w:type="spellEnd"/>
-      <w:r>
-        <w:t>, L., Garcia, C., … Suh, J. (2014). ICE: Enabling Non-Experts to Build Models Interactively for Large-Scale Lopsided Problems.</w:t>
-      </w:r>
-    </w:p>
-    <w:p>
+        <w:t>Simard, P., Chickering, D., Lakshmiratan, A., Charles, D., Bottou, L., Garcia, C., … Suh, J. (2014). ICE: Enabling Non-Experts to Build Models Interactively for Large-Scale Lopsided Problems.</w:t>
+      </w:r>
+    </w:p>
+    <w:p/>
+    <w:p/>
+    <w:p/>
+    <w:p/>
+    <w:p/>
+    <w:p/>
+    <w:p>
+      <w:r>
+        <w:lastRenderedPageBreak/>
+        <w:t>- Title:  Fast and easy language understanding for dialog systems with Microsoft Language Understanding Intelligent Service (LUIS)</w:t>
+      </w:r>
+      <w:r>
+        <w:br/>
+        <w:t>- Notes: Short whitepaper</w:t>
+      </w:r>
+    </w:p>
+    <w:p>
+      <w:r>
+        <w:t>##Review</w:t>
+      </w:r>
+    </w:p>
+    <w:p>
+      <w:r>
+        <w:t>The Language Understanding Intelligent Service (LUIS) by Microsoft is an attempt at allowing the easier creation of bot dialog systems for developers without machine learning expertise or experience. Being entirely cloud based, developers can set up their model and deploy straight to a HTTP endpoint, where almost anything can interact with its API.</w:t>
+      </w:r>
+    </w:p>
+    <w:p>
+      <w:r>
+        <w:t>LUIS operates on the idea of “intents”, where the text inputted is compared against various possible programmed “intents” of the user. For example, if you were to enter “start tracking a run”, the possible output from the API may be that the “Start activity” intent with a score of 99%, and the “stop activity” intent with a score of 1%. This meaning that the service is 99% certain that the user wishes to start a new activity, with the entity type of “run”. This information can then be parsed by whatever program is interacting with the API.</w:t>
+      </w:r>
+    </w:p>
+    <w:p>
+      <w:r>
+        <w:t>The paper is slightly out of date, stating that the service is still in invitation-only beta, though now it is in open beta, but it still has several seemingly up to date images and a relatively descriptive tutorial of how to use the service. However, it does not show any interactions with other software to see how that information can be used or what problems could be faced.</w:t>
+      </w:r>
+    </w:p>
+    <w:p>
+      <w:r>
+        <w:t>##Citation</w:t>
+      </w:r>
+    </w:p>
+    <w:p>
+      <w:pPr>
+        <w:pStyle w:val="NormalWeb"/>
+        <w:ind w:left="480" w:hanging="480"/>
+      </w:pPr>
+      <w:r>
+        <w:t>Williams, J. D., Kamal, E., Ashour, M., Amr, H., Miller, J., &amp; Zweig, G. (2015). Fast and easy language understanding for dialog systems with Microsoft Language Understanding Intelligent Service (LUIS).</w:t>
+      </w:r>
+    </w:p>
+    <w:p/>
+    <w:p/>
+    <w:p/>
+    <w:p/>
+    <w:p/>
+    <w:p/>
+    <w:p/>
+    <w:p/>
+    <w:p/>
+    <w:p/>
+    <w:p/>
+    <w:p/>
+    <w:p/>
+    <w:p>
+      <w:r>
+        <w:lastRenderedPageBreak/>
+        <w:t>- Title: Applying Chatbots to the Internet of Things: Opportunities and Architectural Elements</w:t>
+      </w:r>
+      <w:r>
+        <w:br/>
+        <w:t xml:space="preserve">- Notes: </w:t>
+      </w:r>
+    </w:p>
+    <w:p>
+      <w:r>
+        <w:rPr>
+          <w:noProof/>
+          <w:lang w:eastAsia="en-GB"/>
+        </w:rPr>
+        <w:drawing>
+          <wp:anchor distT="0" distB="0" distL="114300" distR="114300" simplePos="0" relativeHeight="251663360" behindDoc="0" locked="0" layoutInCell="1" allowOverlap="1" wp14:anchorId="65B080A9" wp14:editId="3F44B840">
+            <wp:simplePos x="0" y="0"/>
+            <wp:positionH relativeFrom="column">
+              <wp:posOffset>3895725</wp:posOffset>
+            </wp:positionH>
+            <wp:positionV relativeFrom="paragraph">
+              <wp:posOffset>82550</wp:posOffset>
+            </wp:positionV>
+            <wp:extent cx="2543175" cy="4543425"/>
+            <wp:effectExtent l="0" t="0" r="9525" b="9525"/>
+            <wp:wrapSquare wrapText="bothSides"/>
+            <wp:docPr id="3" name="Picture 3"/>
+            <wp:cNvGraphicFramePr>
+              <a:graphicFrameLocks xmlns:a="http://schemas.openxmlformats.org/drawingml/2006/main" noChangeAspect="1"/>
+            </wp:cNvGraphicFramePr>
+            <a:graphic xmlns:a="http://schemas.openxmlformats.org/drawingml/2006/main">
+              <a:graphicData uri="http://schemas.openxmlformats.org/drawingml/2006/picture">
+                <pic:pic xmlns:pic="http://schemas.openxmlformats.org/drawingml/2006/picture">
+                  <pic:nvPicPr>
+                    <pic:cNvPr id="0" name="Picture 1"/>
+                    <pic:cNvPicPr>
+                      <a:picLocks noChangeAspect="1" noChangeArrowheads="1"/>
+                    </pic:cNvPicPr>
+                  </pic:nvPicPr>
+                  <pic:blipFill>
+                    <a:blip r:embed="rId14">
+                      <a:extLst>
+                        <a:ext uri="{28A0092B-C50C-407E-A947-70E740481C1C}">
+                          <a14:useLocalDpi xmlns:a14="http://schemas.microsoft.com/office/drawing/2010/main" val="0"/>
+                        </a:ext>
+                      </a:extLst>
+                    </a:blip>
+                    <a:srcRect/>
+                    <a:stretch>
+                      <a:fillRect/>
+                    </a:stretch>
+                  </pic:blipFill>
+                  <pic:spPr bwMode="auto">
+                    <a:xfrm>
+                      <a:off x="0" y="0"/>
+                      <a:ext cx="2543175" cy="4543425"/>
+                    </a:xfrm>
+                    <a:prstGeom prst="rect">
+                      <a:avLst/>
+                    </a:prstGeom>
+                    <a:noFill/>
+                    <a:ln>
+                      <a:noFill/>
+                    </a:ln>
+                  </pic:spPr>
+                </pic:pic>
+              </a:graphicData>
+            </a:graphic>
+          </wp:anchor>
+        </w:drawing>
+      </w:r>
+      <w:r>
+        <w:t>##Review</w:t>
+      </w:r>
+    </w:p>
+    <w:p>
+      <w:r>
+        <w:t xml:space="preserve">The Internet of Things consists of a massive number of devices, ranging from sensors, to motors, to communication devices and more, and all of these devices report information to or can be controlled by services. According to </w:t>
+      </w:r>
+      <w:r>
+        <w:rPr>
+          <w:b/>
+        </w:rPr>
+        <w:t>this paper</w:t>
+      </w:r>
+      <w:r>
+        <w:t>(Ref), there is no reason why these can’t all be controlled in a natural way through chatbots.</w:t>
+      </w:r>
+      <w:r>
+        <w:t xml:space="preserve"> </w:t>
+      </w:r>
+    </w:p>
+    <w:p>
+      <w:r>
+        <w:t>The paper defines chatbots as a form of software agent(SA), based on the following key properties that have been associated with SA’s:</w:t>
+      </w:r>
+    </w:p>
+    <w:p>
+      <w:pPr>
+        <w:pStyle w:val="ListParagraph"/>
+        <w:numPr>
+          <w:ilvl w:val="0"/>
+          <w:numId w:val="3"/>
+        </w:numPr>
+      </w:pPr>
+      <w:r>
+        <w:t>Reactive</w:t>
+      </w:r>
+    </w:p>
+    <w:p>
+      <w:pPr>
+        <w:pStyle w:val="ListParagraph"/>
+        <w:numPr>
+          <w:ilvl w:val="0"/>
+          <w:numId w:val="3"/>
+        </w:numPr>
+      </w:pPr>
+      <w:r>
+        <w:t>Proactive &amp; Goal Oriented</w:t>
+      </w:r>
+    </w:p>
+    <w:p>
+      <w:pPr>
+        <w:pStyle w:val="ListParagraph"/>
+        <w:numPr>
+          <w:ilvl w:val="0"/>
+          <w:numId w:val="3"/>
+        </w:numPr>
+      </w:pPr>
+      <w:r>
+        <w:t>Deliberative</w:t>
+      </w:r>
+    </w:p>
+    <w:p>
+      <w:pPr>
+        <w:pStyle w:val="ListParagraph"/>
+        <w:numPr>
+          <w:ilvl w:val="0"/>
+          <w:numId w:val="3"/>
+        </w:numPr>
+      </w:pPr>
+      <w:r>
+        <w:t>Continual</w:t>
+      </w:r>
+    </w:p>
+    <w:p>
+      <w:pPr>
+        <w:pStyle w:val="ListParagraph"/>
+        <w:numPr>
+          <w:ilvl w:val="0"/>
+          <w:numId w:val="3"/>
+        </w:numPr>
+      </w:pPr>
+      <w:r>
+        <w:t>Adaptive</w:t>
+      </w:r>
+    </w:p>
+    <w:p>
+      <w:pPr>
+        <w:pStyle w:val="ListParagraph"/>
+        <w:numPr>
+          <w:ilvl w:val="0"/>
+          <w:numId w:val="3"/>
+        </w:numPr>
+      </w:pPr>
+      <w:r>
+        <w:t>Communicative</w:t>
+      </w:r>
+    </w:p>
+    <w:p>
+      <w:pPr>
+        <w:pStyle w:val="ListParagraph"/>
+        <w:numPr>
+          <w:ilvl w:val="0"/>
+          <w:numId w:val="3"/>
+        </w:numPr>
+      </w:pPr>
+      <w:r>
+        <w:t>Mobile</w:t>
+      </w:r>
+    </w:p>
+    <w:p>
+      <w:r>
+        <w:t>The paper quickly makes the connection between chatbots and IoT concerning their use of RESTful Web API’s, citing this as an advantage as developers can take an API or service-oriented approach to development for both IoT and chatbots. Chatbots applications can be deployed side by side on cloud platforms with IoT applications, allowing them to easily communicate with each other and the outside world without worrying about the underlying technologies such as storage and processing.</w:t>
+      </w:r>
+    </w:p>
+    <w:p>
+      <w:r>
+        <w:t>Several use cases are presented, with the user asking a question and the chatbot giving an example answer. “How much is my car charged” could reply with “The Tesla Model S is currently 40% charged. 3 hours 10 minutes to full charge.”. The Model S already has a smartphone app that allows you to see the current state of the battery, and it would likely not be difficult to view this API from a different source.</w:t>
+      </w:r>
+    </w:p>
+    <w:p>
+      <w:r>
+        <w:t>Another use case in the image to the right shows a continuous dialog with intent. The user first asks what the status of the dining room is. The bot reports back temperature and lighting conditions. The user continues the conversation without exiting that particular conversation path, so the bot is aware that the user is continuing and applies the command accordingly. With the current advances in smart home automation such as the NEST thermostat, developers could easily hook into the NEST’s API to make this kind of activity possible.</w:t>
+      </w:r>
+    </w:p>
+    <w:p>
+      <w:r>
+        <w:t>##Citation</w:t>
+      </w:r>
+    </w:p>
+    <w:p>
+      <w:pPr>
+        <w:pStyle w:val="NormalWeb"/>
+        <w:ind w:left="480" w:hanging="480"/>
+      </w:pPr>
+      <w:r>
+        <w:t>Kar, R., &amp; Haldar, R. (2016). Applying Chatbots to the Internet of Things: Opportunities and Architectural Elements.</w:t>
+      </w:r>
+    </w:p>
+    <w:p>
+      <w:pPr>
+        <w:pStyle w:val="Title"/>
+      </w:pPr>
+      <w:r>
+        <w:lastRenderedPageBreak/>
+        <w:t>4</w:t>
+      </w:r>
       <w:bookmarkStart w:id="0" w:name="_GoBack"/>
       <w:bookmarkEnd w:id="0"/>
-    </w:p>
-    <w:p/>
-    <w:p/>
-    <w:p/>
+      <w:r>
+        <w:t xml:space="preserve"> more on network administration/remote network admin/security/etc., then make into one cohesive piece of text that isn’t shit</w:t>
+      </w:r>
+    </w:p>
     <w:p/>
     <w:p/>
     <w:sectPr>
@@ -2038,16 +1909,16 @@
     </w:lvl>
   </w:abstractNum>
   <w:abstractNum w:abstractNumId="1" w15:restartNumberingAfterBreak="0">
-    <w:nsid w:val="610F3C65"/>
+    <w:nsid w:val="37A61E7E"/>
     <w:multiLevelType w:val="hybridMultilevel"/>
-    <w:tmpl w:val="6866717E"/>
+    <w:tmpl w:val="0C58CF28"/>
     <w:lvl w:ilvl="0" w:tplc="08090001">
       <w:start w:val="1"/>
       <w:numFmt w:val="bullet"/>
       <w:lvlText w:val=""/>
       <w:lvlJc w:val="left"/>
       <w:pPr>
-        <w:ind w:left="765" w:hanging="360"/>
+        <w:ind w:left="720" w:hanging="360"/>
       </w:pPr>
       <w:rPr>
         <w:rFonts w:ascii="Symbol" w:hAnsi="Symbol" w:hint="default"/>
@@ -2059,7 +1930,7 @@
       <w:lvlText w:val="o"/>
       <w:lvlJc w:val="left"/>
       <w:pPr>
-        <w:ind w:left="1485" w:hanging="360"/>
+        <w:ind w:left="1440" w:hanging="360"/>
       </w:pPr>
       <w:rPr>
         <w:rFonts w:ascii="Courier New" w:hAnsi="Courier New" w:cs="Courier New" w:hint="default"/>
@@ -2071,7 +1942,7 @@
       <w:lvlText w:val=""/>
       <w:lvlJc w:val="left"/>
       <w:pPr>
-        <w:ind w:left="2205" w:hanging="360"/>
+        <w:ind w:left="2160" w:hanging="360"/>
       </w:pPr>
       <w:rPr>
         <w:rFonts w:ascii="Wingdings" w:hAnsi="Wingdings" w:hint="default"/>
@@ -2083,7 +1954,7 @@
       <w:lvlText w:val=""/>
       <w:lvlJc w:val="left"/>
       <w:pPr>
-        <w:ind w:left="2925" w:hanging="360"/>
+        <w:ind w:left="2880" w:hanging="360"/>
       </w:pPr>
       <w:rPr>
         <w:rFonts w:ascii="Symbol" w:hAnsi="Symbol" w:hint="default"/>
@@ -2095,7 +1966,7 @@
       <w:lvlText w:val="o"/>
       <w:lvlJc w:val="left"/>
       <w:pPr>
-        <w:ind w:left="3645" w:hanging="360"/>
+        <w:ind w:left="3600" w:hanging="360"/>
       </w:pPr>
       <w:rPr>
         <w:rFonts w:ascii="Courier New" w:hAnsi="Courier New" w:cs="Courier New" w:hint="default"/>
@@ -2107,7 +1978,7 @@
       <w:lvlText w:val=""/>
       <w:lvlJc w:val="left"/>
       <w:pPr>
-        <w:ind w:left="4365" w:hanging="360"/>
+        <w:ind w:left="4320" w:hanging="360"/>
       </w:pPr>
       <w:rPr>
         <w:rFonts w:ascii="Wingdings" w:hAnsi="Wingdings" w:hint="default"/>
@@ -2119,7 +1990,7 @@
       <w:lvlText w:val=""/>
       <w:lvlJc w:val="left"/>
       <w:pPr>
-        <w:ind w:left="5085" w:hanging="360"/>
+        <w:ind w:left="5040" w:hanging="360"/>
       </w:pPr>
       <w:rPr>
         <w:rFonts w:ascii="Symbol" w:hAnsi="Symbol" w:hint="default"/>
@@ -2131,7 +2002,7 @@
       <w:lvlText w:val="o"/>
       <w:lvlJc w:val="left"/>
       <w:pPr>
-        <w:ind w:left="5805" w:hanging="360"/>
+        <w:ind w:left="5760" w:hanging="360"/>
       </w:pPr>
       <w:rPr>
         <w:rFonts w:ascii="Courier New" w:hAnsi="Courier New" w:cs="Courier New" w:hint="default"/>
@@ -2143,6 +2014,119 @@
       <w:lvlText w:val=""/>
       <w:lvlJc w:val="left"/>
       <w:pPr>
+        <w:ind w:left="6480" w:hanging="360"/>
+      </w:pPr>
+      <w:rPr>
+        <w:rFonts w:ascii="Wingdings" w:hAnsi="Wingdings" w:hint="default"/>
+      </w:rPr>
+    </w:lvl>
+  </w:abstractNum>
+  <w:abstractNum w:abstractNumId="2" w15:restartNumberingAfterBreak="0">
+    <w:nsid w:val="610F3C65"/>
+    <w:multiLevelType w:val="hybridMultilevel"/>
+    <w:tmpl w:val="6866717E"/>
+    <w:lvl w:ilvl="0" w:tplc="08090001">
+      <w:start w:val="1"/>
+      <w:numFmt w:val="bullet"/>
+      <w:lvlText w:val=""/>
+      <w:lvlJc w:val="left"/>
+      <w:pPr>
+        <w:ind w:left="765" w:hanging="360"/>
+      </w:pPr>
+      <w:rPr>
+        <w:rFonts w:ascii="Symbol" w:hAnsi="Symbol" w:hint="default"/>
+      </w:rPr>
+    </w:lvl>
+    <w:lvl w:ilvl="1" w:tplc="08090003" w:tentative="1">
+      <w:start w:val="1"/>
+      <w:numFmt w:val="bullet"/>
+      <w:lvlText w:val="o"/>
+      <w:lvlJc w:val="left"/>
+      <w:pPr>
+        <w:ind w:left="1485" w:hanging="360"/>
+      </w:pPr>
+      <w:rPr>
+        <w:rFonts w:ascii="Courier New" w:hAnsi="Courier New" w:cs="Courier New" w:hint="default"/>
+      </w:rPr>
+    </w:lvl>
+    <w:lvl w:ilvl="2" w:tplc="08090005" w:tentative="1">
+      <w:start w:val="1"/>
+      <w:numFmt w:val="bullet"/>
+      <w:lvlText w:val=""/>
+      <w:lvlJc w:val="left"/>
+      <w:pPr>
+        <w:ind w:left="2205" w:hanging="360"/>
+      </w:pPr>
+      <w:rPr>
+        <w:rFonts w:ascii="Wingdings" w:hAnsi="Wingdings" w:hint="default"/>
+      </w:rPr>
+    </w:lvl>
+    <w:lvl w:ilvl="3" w:tplc="08090001" w:tentative="1">
+      <w:start w:val="1"/>
+      <w:numFmt w:val="bullet"/>
+      <w:lvlText w:val=""/>
+      <w:lvlJc w:val="left"/>
+      <w:pPr>
+        <w:ind w:left="2925" w:hanging="360"/>
+      </w:pPr>
+      <w:rPr>
+        <w:rFonts w:ascii="Symbol" w:hAnsi="Symbol" w:hint="default"/>
+      </w:rPr>
+    </w:lvl>
+    <w:lvl w:ilvl="4" w:tplc="08090003" w:tentative="1">
+      <w:start w:val="1"/>
+      <w:numFmt w:val="bullet"/>
+      <w:lvlText w:val="o"/>
+      <w:lvlJc w:val="left"/>
+      <w:pPr>
+        <w:ind w:left="3645" w:hanging="360"/>
+      </w:pPr>
+      <w:rPr>
+        <w:rFonts w:ascii="Courier New" w:hAnsi="Courier New" w:cs="Courier New" w:hint="default"/>
+      </w:rPr>
+    </w:lvl>
+    <w:lvl w:ilvl="5" w:tplc="08090005" w:tentative="1">
+      <w:start w:val="1"/>
+      <w:numFmt w:val="bullet"/>
+      <w:lvlText w:val=""/>
+      <w:lvlJc w:val="left"/>
+      <w:pPr>
+        <w:ind w:left="4365" w:hanging="360"/>
+      </w:pPr>
+      <w:rPr>
+        <w:rFonts w:ascii="Wingdings" w:hAnsi="Wingdings" w:hint="default"/>
+      </w:rPr>
+    </w:lvl>
+    <w:lvl w:ilvl="6" w:tplc="08090001" w:tentative="1">
+      <w:start w:val="1"/>
+      <w:numFmt w:val="bullet"/>
+      <w:lvlText w:val=""/>
+      <w:lvlJc w:val="left"/>
+      <w:pPr>
+        <w:ind w:left="5085" w:hanging="360"/>
+      </w:pPr>
+      <w:rPr>
+        <w:rFonts w:ascii="Symbol" w:hAnsi="Symbol" w:hint="default"/>
+      </w:rPr>
+    </w:lvl>
+    <w:lvl w:ilvl="7" w:tplc="08090003" w:tentative="1">
+      <w:start w:val="1"/>
+      <w:numFmt w:val="bullet"/>
+      <w:lvlText w:val="o"/>
+      <w:lvlJc w:val="left"/>
+      <w:pPr>
+        <w:ind w:left="5805" w:hanging="360"/>
+      </w:pPr>
+      <w:rPr>
+        <w:rFonts w:ascii="Courier New" w:hAnsi="Courier New" w:cs="Courier New" w:hint="default"/>
+      </w:rPr>
+    </w:lvl>
+    <w:lvl w:ilvl="8" w:tplc="08090005" w:tentative="1">
+      <w:start w:val="1"/>
+      <w:numFmt w:val="bullet"/>
+      <w:lvlText w:val=""/>
+      <w:lvlJc w:val="left"/>
+      <w:pPr>
         <w:ind w:left="6525" w:hanging="360"/>
       </w:pPr>
       <w:rPr>
@@ -2154,6 +2138,9 @@
     <w:abstractNumId w:val="0"/>
   </w:num>
   <w:num w:numId="2">
+    <w:abstractNumId w:val="2"/>
+  </w:num>
+  <w:num w:numId="3">
     <w:abstractNumId w:val="1"/>
   </w:num>
 </w:numbering>
@@ -2621,6 +2608,40 @@
       <w:u w:val="single"/>
     </w:rPr>
   </w:style>
+  <w:style w:type="paragraph" w:styleId="Title">
+    <w:name w:val="Title"/>
+    <w:basedOn w:val="Normal"/>
+    <w:next w:val="Normal"/>
+    <w:link w:val="TitleChar"/>
+    <w:uiPriority w:val="10"/>
+    <w:qFormat/>
+    <w:rsid w:val="002F1148"/>
+    <w:pPr>
+      <w:spacing w:after="0" w:line="240" w:lineRule="auto"/>
+      <w:contextualSpacing/>
+    </w:pPr>
+    <w:rPr>
+      <w:rFonts w:asciiTheme="majorHAnsi" w:eastAsiaTheme="majorEastAsia" w:hAnsiTheme="majorHAnsi" w:cstheme="majorBidi"/>
+      <w:spacing w:val="-10"/>
+      <w:kern w:val="28"/>
+      <w:sz w:val="56"/>
+      <w:szCs w:val="56"/>
+    </w:rPr>
+  </w:style>
+  <w:style w:type="character" w:customStyle="1" w:styleId="TitleChar">
+    <w:name w:val="Title Char"/>
+    <w:basedOn w:val="DefaultParagraphFont"/>
+    <w:link w:val="Title"/>
+    <w:uiPriority w:val="10"/>
+    <w:rsid w:val="002F1148"/>
+    <w:rPr>
+      <w:rFonts w:asciiTheme="majorHAnsi" w:eastAsiaTheme="majorEastAsia" w:hAnsiTheme="majorHAnsi" w:cstheme="majorBidi"/>
+      <w:spacing w:val="-10"/>
+      <w:kern w:val="28"/>
+      <w:sz w:val="56"/>
+      <w:szCs w:val="56"/>
+    </w:rPr>
+  </w:style>
 </w:styles>
 </file>
 
@@ -2924,7 +2945,7 @@
 </file>
 
 <file path=customXml/itemProps1.xml><?xml version="1.0" encoding="utf-8"?>
-<ds:datastoreItem xmlns:ds="http://schemas.openxmlformats.org/officeDocument/2006/customXml" ds:itemID="{D796F7E9-B3C7-4380-A2A6-B4E02BC17776}">
+<ds:datastoreItem xmlns:ds="http://schemas.openxmlformats.org/officeDocument/2006/customXml" ds:itemID="{D0AB49FA-060C-4225-A4D4-214A5656FDB2}">
   <ds:schemaRefs>
     <ds:schemaRef ds:uri="http://schemas.openxmlformats.org/officeDocument/2006/bibliography"/>
   </ds:schemaRefs>

</xml_diff>